<commit_message>
Creating a  file and able to download it
</commit_message>
<xml_diff>
--- a/media/documents/Agreement_sample.docx
+++ b/media/documents/Agreement_sample.docx
@@ -23,26 +23,32 @@
         <w:pStyle w:val="Normal"/>
         <w:ind w:left="-567" w:hanging="0"/>
         <w:jc w:val="center"/>
-        <w:rPr>
-          <w:rFonts w:ascii="Tahoma" w:hAnsi="Tahoma" w:eastAsia="Tahoma" w:cs="Tahoma"/>
-        </w:rPr>
-      </w:pPr>
-      <w:r>
-        <w:rPr>
-          <w:rFonts w:eastAsia="Tahoma" w:cs="Tahoma" w:ascii="Tahoma" w:hAnsi="Tahoma"/>
-        </w:rPr>
-        <w:t>ՊԱՅՄԱՆԱԳԻՐ 11180220</w:t>
+        <w:rPr/>
+      </w:pPr>
+      <w:r>
+        <w:rPr>
+          <w:rFonts w:eastAsia="Tahoma" w:cs="Tahoma" w:ascii="Tahoma" w:hAnsi="Tahoma"/>
+        </w:rPr>
+        <w:t>ՊԱՅՄԱՆԱԳԻՐ</w:t>
+      </w:r>
+      <w:r>
+        <w:rPr>
+          <w:rFonts w:eastAsia="Tahoma" w:cs="Tahoma" w:ascii="Tahoma" w:hAnsi="Tahoma"/>
+        </w:rPr>
+        <w:t>`</w:t>
+      </w:r>
+      <w:r>
+        <w:rPr>
+          <w:rFonts w:eastAsia="Tahoma" w:cs="Tahoma" w:ascii="Tahoma" w:hAnsi="Tahoma"/>
+        </w:rPr>
+        <w:t xml:space="preserve"> {Պայմանագրի համար}</w:t>
       </w:r>
     </w:p>
     <w:p>
       <w:pPr>
         <w:pStyle w:val="Normal"/>
         <w:ind w:left="-567" w:hanging="0"/>
-        <w:rPr>
-          <w:rFonts w:ascii="Tahoma" w:hAnsi="Tahoma" w:eastAsia="Tahoma" w:cs="Tahoma"/>
-          <w:sz w:val="20"/>
-          <w:szCs w:val="20"/>
-        </w:rPr>
+        <w:rPr/>
       </w:pPr>
       <w:bookmarkStart w:id="0" w:name="_gjdgxs"/>
       <w:bookmarkEnd w:id="0"/>
@@ -52,39 +58,7 @@
           <w:sz w:val="20"/>
           <w:szCs w:val="20"/>
         </w:rPr>
-        <w:t xml:space="preserve">ք.Երևան                                                                                           </w:t>
-      </w:r>
-      <w:r>
-        <w:rPr>
-          <w:rFonts w:eastAsia="Tahoma" w:cs="Tahoma" w:ascii="Tahoma" w:hAnsi="Tahoma"/>
-          <w:sz w:val="20"/>
-          <w:szCs w:val="20"/>
-        </w:rPr>
-        <w:t>{</w:t>
-      </w:r>
-      <w:r>
-        <w:rPr>
-          <w:rFonts w:eastAsia="Tahoma" w:cs="Tahoma" w:ascii="Tahoma" w:hAnsi="Tahoma"/>
-          <w:sz w:val="20"/>
-          <w:szCs w:val="20"/>
-        </w:rPr>
-        <w:t xml:space="preserve"> 29 նոյեմբեր, 2018թ.  </w:t>
-      </w:r>
-      <w:r>
-        <w:rPr>
-          <w:rFonts w:eastAsia="Tahoma" w:cs="Tahoma" w:ascii="Tahoma" w:hAnsi="Tahoma"/>
-          <w:sz w:val="20"/>
-          <w:szCs w:val="20"/>
-        </w:rPr>
-        <w:t>}</w:t>
-      </w:r>
-      <w:r>
-        <w:rPr>
-          <w:rFonts w:eastAsia="Tahoma" w:cs="Tahoma" w:ascii="Tahoma" w:hAnsi="Tahoma"/>
-          <w:sz w:val="20"/>
-          <w:szCs w:val="20"/>
-        </w:rPr>
-        <w:t xml:space="preserve">   </w:t>
+        <w:t xml:space="preserve">ք.Երևան                                                                                            29 նոյեմբեր, 2018թ.     </w:t>
       </w:r>
     </w:p>
     <w:p>
@@ -117,61 +91,39 @@
           <w:sz w:val="20"/>
           <w:szCs w:val="20"/>
         </w:rPr>
-        <w:t>ՀՀ քաղաքացի Արմեն Դանիելյան (</w:t>
-      </w:r>
-      <w:r>
-        <w:rPr>
-          <w:rFonts w:eastAsia="Tahoma" w:cs="Tahoma" w:ascii="Tahoma" w:hAnsi="Tahoma"/>
-          <w:sz w:val="20"/>
-          <w:szCs w:val="20"/>
-        </w:rPr>
-        <w:t>{</w:t>
-      </w:r>
-      <w:r>
-        <w:rPr>
-          <w:rFonts w:eastAsia="Tahoma" w:cs="Tahoma" w:ascii="Tahoma" w:hAnsi="Tahoma"/>
-        </w:rPr>
-        <w:t>Անձնագիր`AM09ggg</w:t>
-      </w:r>
-      <w:r>
-        <w:rPr>
-          <w:rFonts w:eastAsia="Tahoma" w:cs="Tahoma" w:ascii="Tahoma" w:hAnsi="Tahoma"/>
-          <w:sz w:val="20"/>
-          <w:szCs w:val="20"/>
-        </w:rPr>
-        <w:t xml:space="preserve">), </w:t>
-      </w:r>
-      <w:r>
-        <w:rPr>
-          <w:rFonts w:eastAsia="Tahoma" w:cs="Tahoma" w:ascii="Tahoma" w:hAnsi="Tahoma"/>
-          <w:sz w:val="20"/>
-          <w:szCs w:val="20"/>
-        </w:rPr>
-        <w:t>}</w:t>
-      </w:r>
-      <w:r>
-        <w:rPr>
-          <w:rFonts w:eastAsia="Tahoma" w:cs="Tahoma" w:ascii="Tahoma" w:hAnsi="Tahoma"/>
-          <w:sz w:val="20"/>
-          <w:szCs w:val="20"/>
-        </w:rPr>
-        <w:t xml:space="preserve">այսուհետ սույն պայմանագրի տեքստում ՝  «Ուսանող» , մի կողմից, և «ԷՅՍԻԷՅ» ՍՊԸ-ն, ի դեմս տնօրեն Տիգրան Լալայանի, ով գործում է Կանոնադրության հիման վրա,  այսուհետ սույն պայմանագրի տեքստում՝ «Կատարող», մյուս կողմից, </w:t>
-      </w:r>
-      <w:r>
-        <w:rPr>
-          <w:rFonts w:eastAsia="Tahoma" w:cs="Tahoma" w:ascii="Tahoma" w:hAnsi="Tahoma"/>
-          <w:sz w:val="20"/>
-          <w:szCs w:val="20"/>
-        </w:rPr>
-        <w:commentReference w:id="0"/>
-      </w:r>
-      <w:r>
-        <w:rPr>
-          <w:rFonts w:eastAsia="Tahoma" w:cs="Tahoma" w:ascii="Tahoma" w:hAnsi="Tahoma"/>
-          <w:sz w:val="20"/>
-          <w:szCs w:val="20"/>
-        </w:rPr>
-        <w:t>այսուհետ սույն պայմանագրի տեքստում միասին անվանվելով  «Կողմեր», կնքեցին սույն պայմանագիրը հետևյալի մասին:</w:t>
+        <w:t xml:space="preserve">ՀՀ քաղաքացի </w:t>
+      </w:r>
+      <w:bookmarkStart w:id="1" w:name="__DdeLink__145_1865962603"/>
+      <w:r>
+        <w:rPr>
+          <w:rFonts w:eastAsia="Tahoma" w:cs="Tahoma" w:ascii="Tahoma" w:hAnsi="Tahoma"/>
+          <w:sz w:val="20"/>
+          <w:szCs w:val="20"/>
+        </w:rPr>
+        <w:t>{Ուսանողի անուն ազգանուն}</w:t>
+      </w:r>
+      <w:bookmarkEnd w:id="1"/>
+      <w:r>
+        <w:rPr>
+          <w:rFonts w:eastAsia="Tahoma" w:cs="Tahoma" w:ascii="Tahoma" w:hAnsi="Tahoma"/>
+          <w:sz w:val="20"/>
+          <w:szCs w:val="20"/>
+        </w:rPr>
+        <w:t xml:space="preserve"> (</w:t>
+      </w:r>
+      <w:r>
+        <w:rPr>
+          <w:rFonts w:eastAsia="Tahoma" w:cs="Tahoma" w:ascii="Tahoma" w:hAnsi="Tahoma"/>
+        </w:rPr>
+        <w:t>Անձնագիր` {Անձնագրի համար}</w:t>
+      </w:r>
+      <w:r>
+        <w:rPr>
+          <w:rFonts w:eastAsia="Tahoma" w:cs="Tahoma" w:ascii="Tahoma" w:hAnsi="Tahoma"/>
+          <w:sz w:val="20"/>
+          <w:szCs w:val="20"/>
+        </w:rPr>
+        <w:t>), այսուհետ սույն պայմանագրի տեքստում ՝  «Ուսանող» , մի կողմից, և «ԷՅՍԻԷՅ» ՍՊԸ-ն, ի դեմս տնօրեն Տիգրան Լալայանի, ով գործում է Կանոնադրության հիման վրա,  այսուհետ սույն պայմանագրի տեքստում՝ «Կատարող», մյուս կողմից, այսուհետ սույն պայմանագրի տեքստում միասին անվանվելով  «Կողմեր», կնքեցին սույն պայմանագիրը հետևյալի մասին:</w:t>
       </w:r>
     </w:p>
     <w:p>
@@ -181,7 +133,6 @@
           <w:ilvl w:val="3"/>
           <w:numId w:val="6"/>
         </w:numPr>
-        <w:pBdr/>
         <w:spacing w:lineRule="auto" w:line="240" w:before="0" w:after="0"/>
         <w:ind w:left="3087" w:hanging="360"/>
         <w:rPr>
@@ -207,7 +158,6 @@
     <w:p>
       <w:pPr>
         <w:pStyle w:val="Normal"/>
-        <w:pBdr/>
         <w:spacing w:lineRule="auto" w:line="240" w:before="0" w:after="0"/>
         <w:ind w:left="3087" w:hanging="0"/>
         <w:rPr>
@@ -236,7 +186,6 @@
           <w:ilvl w:val="1"/>
           <w:numId w:val="7"/>
         </w:numPr>
-        <w:pBdr/>
         <w:spacing w:lineRule="auto" w:line="240" w:before="0" w:after="0"/>
         <w:ind w:left="0" w:hanging="567"/>
         <w:rPr>
@@ -279,14 +228,9 @@
           <w:ilvl w:val="1"/>
           <w:numId w:val="7"/>
         </w:numPr>
-        <w:pBdr/>
         <w:spacing w:lineRule="auto" w:line="240" w:before="0" w:after="0"/>
         <w:ind w:left="0" w:hanging="567"/>
-        <w:rPr>
-          <w:color w:val="000000"/>
-          <w:sz w:val="20"/>
-          <w:szCs w:val="20"/>
-        </w:rPr>
+        <w:rPr/>
       </w:pPr>
       <w:r>
         <w:rPr>
@@ -507,7 +451,6 @@
           <w:ilvl w:val="1"/>
           <w:numId w:val="1"/>
         </w:numPr>
-        <w:pBdr/>
         <w:spacing w:lineRule="auto" w:line="240" w:before="0" w:after="0"/>
         <w:ind w:left="0" w:hanging="567"/>
         <w:rPr>
@@ -533,7 +476,6 @@
     <w:p>
       <w:pPr>
         <w:pStyle w:val="Normal"/>
-        <w:pBdr/>
         <w:spacing w:lineRule="auto" w:line="240" w:before="0" w:after="0"/>
         <w:rPr>
           <w:rFonts w:ascii="Tahoma" w:hAnsi="Tahoma" w:eastAsia="Tahoma" w:cs="Tahoma"/>
@@ -561,14 +503,9 @@
           <w:ilvl w:val="2"/>
           <w:numId w:val="2"/>
         </w:numPr>
-        <w:pBdr/>
         <w:spacing w:lineRule="auto" w:line="240" w:before="0" w:after="0"/>
         <w:ind w:left="618" w:hanging="618"/>
-        <w:rPr>
-          <w:color w:val="000000"/>
-          <w:sz w:val="20"/>
-          <w:szCs w:val="20"/>
-        </w:rPr>
+        <w:rPr/>
       </w:pPr>
       <w:r>
         <w:rPr>
@@ -604,7 +541,6 @@
           <w:ilvl w:val="2"/>
           <w:numId w:val="2"/>
         </w:numPr>
-        <w:pBdr/>
         <w:spacing w:lineRule="auto" w:line="240" w:before="0" w:after="0"/>
         <w:ind w:left="618" w:hanging="618"/>
         <w:rPr>
@@ -658,7 +594,6 @@
           <w:ilvl w:val="1"/>
           <w:numId w:val="2"/>
         </w:numPr>
-        <w:pBdr/>
         <w:spacing w:lineRule="auto" w:line="240" w:before="0" w:after="0"/>
         <w:ind w:left="0" w:hanging="567"/>
         <w:rPr>
@@ -715,8 +650,56 @@
     <w:p>
       <w:pPr>
         <w:pStyle w:val="Normal"/>
-        <w:pBdr/>
         <w:spacing w:lineRule="auto" w:line="240" w:before="0" w:after="0"/>
+        <w:rPr/>
+      </w:pPr>
+      <w:r>
+        <w:rPr>
+          <w:rFonts w:eastAsia="Tahoma" w:cs="Tahoma" w:ascii="Tahoma" w:hAnsi="Tahoma"/>
+          <w:sz w:val="20"/>
+          <w:szCs w:val="20"/>
+        </w:rPr>
+        <w:t xml:space="preserve">2.3.2 </w:t>
+      </w:r>
+      <w:r>
+        <w:rPr>
+          <w:rFonts w:eastAsia="Tahoma" w:cs="Tahoma" w:ascii="Tahoma" w:hAnsi="Tahoma"/>
+          <w:color w:val="000000"/>
+          <w:sz w:val="20"/>
+          <w:szCs w:val="20"/>
+        </w:rPr>
+        <w:t>Կատարողի կողմից սահմանված կարգի համաձայն մասնակցել</w:t>
+      </w:r>
+      <w:r>
+        <w:rPr>
+          <w:rFonts w:eastAsia="Tahoma" w:cs="Tahoma" w:ascii="Tahoma" w:hAnsi="Tahoma"/>
+          <w:sz w:val="20"/>
+          <w:szCs w:val="20"/>
+        </w:rPr>
+        <w:t xml:space="preserve"> ”JavaScript” </w:t>
+      </w:r>
+      <w:r>
+        <w:rPr>
+          <w:rFonts w:eastAsia="Tahoma" w:cs="Tahoma" w:ascii="Tahoma" w:hAnsi="Tahoma"/>
+          <w:color w:val="000000"/>
+          <w:sz w:val="20"/>
+          <w:szCs w:val="20"/>
+        </w:rPr>
+        <w:t>ծրագրավորման ուսուցման դասընթացներին</w:t>
+      </w:r>
+      <w:r>
+        <w:rPr>
+          <w:rFonts w:eastAsia="Tahoma" w:cs="Tahoma" w:ascii="Tahoma" w:hAnsi="Tahoma"/>
+          <w:sz w:val="20"/>
+          <w:szCs w:val="20"/>
+        </w:rPr>
+        <w:t xml:space="preserve"> և գնահատման օրերին։</w:t>
+      </w:r>
+    </w:p>
+    <w:p>
+      <w:pPr>
+        <w:pStyle w:val="Normal"/>
+        <w:spacing w:lineRule="auto" w:line="240" w:before="0" w:after="0"/>
         <w:rPr>
           <w:rFonts w:ascii="Tahoma" w:hAnsi="Tahoma" w:eastAsia="Tahoma" w:cs="Tahoma"/>
           <w:sz w:val="20"/>
@@ -729,73 +712,11 @@
           <w:sz w:val="20"/>
           <w:szCs w:val="20"/>
         </w:rPr>
-        <w:t xml:space="preserve">2.3.2 </w:t>
-      </w:r>
-      <w:r>
-        <w:rPr>
-          <w:rFonts w:eastAsia="Tahoma" w:cs="Tahoma" w:ascii="Tahoma" w:hAnsi="Tahoma"/>
-          <w:sz w:val="20"/>
-          <w:szCs w:val="20"/>
-        </w:rPr>
-        <w:t>{</w:t>
-      </w:r>
-      <w:r>
-        <w:rPr>
-          <w:rFonts w:eastAsia="Tahoma" w:cs="Tahoma" w:ascii="Tahoma" w:hAnsi="Tahoma"/>
-          <w:color w:val="000000"/>
-          <w:sz w:val="20"/>
-          <w:szCs w:val="20"/>
-        </w:rPr>
-        <w:t xml:space="preserve">Կատարողի </w:t>
-      </w:r>
-      <w:r>
-        <w:rPr>
-          <w:rFonts w:eastAsia="Tahoma" w:cs="Tahoma" w:ascii="Tahoma" w:hAnsi="Tahoma"/>
-          <w:color w:val="000000"/>
-          <w:sz w:val="20"/>
-          <w:szCs w:val="20"/>
-        </w:rPr>
-        <w:t>}</w:t>
-      </w:r>
-      <w:r>
-        <w:rPr>
-          <w:rFonts w:eastAsia="Tahoma" w:cs="Tahoma" w:ascii="Tahoma" w:hAnsi="Tahoma"/>
-          <w:color w:val="000000"/>
-          <w:sz w:val="20"/>
-          <w:szCs w:val="20"/>
-        </w:rPr>
-        <w:t>կողմից սահմանված կարգի համաձայն մասնակցել</w:t>
-      </w:r>
-      <w:r>
-        <w:rPr>
-          <w:rFonts w:eastAsia="Tahoma" w:cs="Tahoma" w:ascii="Tahoma" w:hAnsi="Tahoma"/>
-          <w:sz w:val="20"/>
-          <w:szCs w:val="20"/>
-        </w:rPr>
-        <w:t xml:space="preserve"> ”JavaScript” </w:t>
-      </w:r>
-      <w:r>
-        <w:rPr>
-          <w:rFonts w:eastAsia="Tahoma" w:cs="Tahoma" w:ascii="Tahoma" w:hAnsi="Tahoma"/>
-          <w:color w:val="000000"/>
-          <w:sz w:val="20"/>
-          <w:szCs w:val="20"/>
-        </w:rPr>
-        <w:t>ծրագրավորման ուսուցման դասընթացներին</w:t>
-      </w:r>
-      <w:r>
-        <w:rPr>
-          <w:rFonts w:eastAsia="Tahoma" w:cs="Tahoma" w:ascii="Tahoma" w:hAnsi="Tahoma"/>
-          <w:sz w:val="20"/>
-          <w:szCs w:val="20"/>
-        </w:rPr>
-        <w:t xml:space="preserve"> և գնահատման օրերին։</w:t>
-      </w:r>
-    </w:p>
-    <w:p>
-      <w:pPr>
-        <w:pStyle w:val="Normal"/>
-        <w:pBdr/>
+      </w:r>
+    </w:p>
+    <w:p>
+      <w:pPr>
+        <w:pStyle w:val="Normal"/>
         <w:spacing w:lineRule="auto" w:line="240" w:before="0" w:after="0"/>
         <w:rPr>
           <w:rFonts w:ascii="Tahoma" w:hAnsi="Tahoma" w:eastAsia="Tahoma" w:cs="Tahoma"/>
@@ -809,12 +730,12 @@
           <w:sz w:val="20"/>
           <w:szCs w:val="20"/>
         </w:rPr>
-      </w:r>
-    </w:p>
-    <w:p>
-      <w:pPr>
-        <w:pStyle w:val="Normal"/>
-        <w:pBdr/>
+        <w:t>2.3.3 Բացակայության դեպքում նախապես զգուշացնել, ուղարկելով նամակ info@aca.am հասցեին։</w:t>
+      </w:r>
+    </w:p>
+    <w:p>
+      <w:pPr>
+        <w:pStyle w:val="Normal"/>
         <w:spacing w:lineRule="auto" w:line="240" w:before="0" w:after="0"/>
         <w:rPr>
           <w:rFonts w:ascii="Tahoma" w:hAnsi="Tahoma" w:eastAsia="Tahoma" w:cs="Tahoma"/>
@@ -828,13 +749,11 @@
           <w:sz w:val="20"/>
           <w:szCs w:val="20"/>
         </w:rPr>
-        <w:t>2.3.3 Բացակայության դեպքում նախապես զգուշացնել, ուղարկելով նամակ info@aca.am հասցեին։</w:t>
-      </w:r>
-    </w:p>
-    <w:p>
-      <w:pPr>
-        <w:pStyle w:val="Normal"/>
-        <w:pBdr/>
+      </w:r>
+    </w:p>
+    <w:p>
+      <w:pPr>
+        <w:pStyle w:val="Normal"/>
         <w:spacing w:lineRule="auto" w:line="240" w:before="0" w:after="0"/>
         <w:rPr>
           <w:rFonts w:ascii="Tahoma" w:hAnsi="Tahoma" w:eastAsia="Tahoma" w:cs="Tahoma"/>
@@ -848,12 +767,12 @@
           <w:sz w:val="20"/>
           <w:szCs w:val="20"/>
         </w:rPr>
-      </w:r>
-    </w:p>
-    <w:p>
-      <w:pPr>
-        <w:pStyle w:val="Normal"/>
-        <w:pBdr/>
+        <w:t>2.3.4 Խնամքով և նպատակային օգտագործել կատարողի կողմից տրամադրվող գույքը։</w:t>
+      </w:r>
+    </w:p>
+    <w:p>
+      <w:pPr>
+        <w:pStyle w:val="Normal"/>
         <w:spacing w:lineRule="auto" w:line="240" w:before="0" w:after="0"/>
         <w:rPr>
           <w:rFonts w:ascii="Tahoma" w:hAnsi="Tahoma" w:eastAsia="Tahoma" w:cs="Tahoma"/>
@@ -867,13 +786,11 @@
           <w:sz w:val="20"/>
           <w:szCs w:val="20"/>
         </w:rPr>
-        <w:t>2.3.4 Խնամքով և նպատակային օգտագործել կատարողի կողմից տրամադրվող գույքը։</w:t>
-      </w:r>
-    </w:p>
-    <w:p>
-      <w:pPr>
-        <w:pStyle w:val="Normal"/>
-        <w:pBdr/>
+      </w:r>
+    </w:p>
+    <w:p>
+      <w:pPr>
+        <w:pStyle w:val="Normal"/>
         <w:spacing w:lineRule="auto" w:line="240" w:before="0" w:after="0"/>
         <w:rPr>
           <w:rFonts w:ascii="Tahoma" w:hAnsi="Tahoma" w:eastAsia="Tahoma" w:cs="Tahoma"/>
@@ -887,12 +804,12 @@
           <w:sz w:val="20"/>
           <w:szCs w:val="20"/>
         </w:rPr>
-      </w:r>
-    </w:p>
-    <w:p>
-      <w:pPr>
-        <w:pStyle w:val="Normal"/>
-        <w:pBdr/>
+        <w:t>2.3.5 Կատարողի կողմից տրամադրվող գույքը Ուսանողի կողմից վնասելու դեպքում, անհապաղ վերանորոգել այն իր սեփական միջոցներով։ Եթե գույքին պատճառվում է վնաս և այն վերանորոգման ենթակա չէ, ապա Ուսանողը պարտավոր է փոխհատուցել հասցված վնասը կամ գույքը փոխարինել նորով։</w:t>
+      </w:r>
+    </w:p>
+    <w:p>
+      <w:pPr>
+        <w:pStyle w:val="Normal"/>
         <w:spacing w:lineRule="auto" w:line="240" w:before="0" w:after="0"/>
         <w:rPr>
           <w:rFonts w:ascii="Tahoma" w:hAnsi="Tahoma" w:eastAsia="Tahoma" w:cs="Tahoma"/>
@@ -906,32 +823,11 @@
           <w:sz w:val="20"/>
           <w:szCs w:val="20"/>
         </w:rPr>
-        <w:t>2.3.5 Կատարողի կողմից տրամադրվող գույքը Ուսանողի կողմից վնասելու դեպքում, անհապաղ վերանորոգել այն իր սեփական միջոցներով։ Եթե գույքին պատճառվում է վնաս և այն վերանորոգման ենթակա չէ, ապա Ուսանողը պարտավոր է փոխհատուցել հասցված վնասը կամ գույքը փոխարինել նորով։</w:t>
-      </w:r>
-    </w:p>
-    <w:p>
-      <w:pPr>
-        <w:pStyle w:val="Normal"/>
-        <w:pBdr/>
-        <w:spacing w:lineRule="auto" w:line="240" w:before="0" w:after="0"/>
-        <w:rPr>
-          <w:rFonts w:ascii="Tahoma" w:hAnsi="Tahoma" w:eastAsia="Tahoma" w:cs="Tahoma"/>
-          <w:sz w:val="20"/>
-          <w:szCs w:val="20"/>
-        </w:rPr>
-      </w:pPr>
-      <w:r>
-        <w:rPr>
-          <w:rFonts w:eastAsia="Tahoma" w:cs="Tahoma" w:ascii="Tahoma" w:hAnsi="Tahoma"/>
-          <w:sz w:val="20"/>
-          <w:szCs w:val="20"/>
-        </w:rPr>
-      </w:r>
-    </w:p>
-    <w:p>
-      <w:pPr>
-        <w:pStyle w:val="Normal"/>
-        <w:pBdr/>
+      </w:r>
+    </w:p>
+    <w:p>
+      <w:pPr>
+        <w:pStyle w:val="Normal"/>
         <w:spacing w:lineRule="auto" w:line="240" w:before="0" w:after="0"/>
         <w:rPr>
           <w:rFonts w:ascii="Tahoma" w:hAnsi="Tahoma" w:eastAsia="Tahoma" w:cs="Tahoma"/>
@@ -954,7 +850,6 @@
           <w:ilvl w:val="1"/>
           <w:numId w:val="2"/>
         </w:numPr>
-        <w:pBdr/>
         <w:spacing w:lineRule="auto" w:line="240" w:before="0" w:after="0"/>
         <w:ind w:left="0" w:hanging="567"/>
         <w:rPr>
@@ -978,7 +873,6 @@
     <w:p>
       <w:pPr>
         <w:pStyle w:val="Normal"/>
-        <w:pBdr/>
         <w:spacing w:lineRule="auto" w:line="240" w:before="0" w:after="0"/>
         <w:rPr>
           <w:rFonts w:ascii="Tahoma" w:hAnsi="Tahoma" w:eastAsia="Tahoma" w:cs="Tahoma"/>
@@ -1003,7 +897,6 @@
           <w:ilvl w:val="2"/>
           <w:numId w:val="2"/>
         </w:numPr>
-        <w:pBdr/>
         <w:spacing w:lineRule="auto" w:line="240" w:before="0" w:after="0"/>
         <w:ind w:left="618" w:hanging="618"/>
         <w:rPr>
@@ -1029,7 +922,6 @@
           <w:ilvl w:val="3"/>
           <w:numId w:val="2"/>
         </w:numPr>
-        <w:pBdr/>
         <w:spacing w:lineRule="auto" w:line="240" w:before="0" w:after="0"/>
         <w:ind w:left="927" w:hanging="360"/>
         <w:rPr>
@@ -1056,7 +948,6 @@
           <w:ilvl w:val="3"/>
           <w:numId w:val="2"/>
         </w:numPr>
-        <w:pBdr/>
         <w:spacing w:lineRule="auto" w:line="240" w:before="0" w:after="0"/>
         <w:ind w:left="1417" w:hanging="850"/>
         <w:rPr>
@@ -1081,7 +972,6 @@
           <w:ilvl w:val="3"/>
           <w:numId w:val="2"/>
         </w:numPr>
-        <w:pBdr/>
         <w:spacing w:lineRule="auto" w:line="240" w:before="0" w:after="0"/>
         <w:ind w:left="1418" w:hanging="851"/>
         <w:rPr>
@@ -1125,7 +1015,6 @@
           <w:ilvl w:val="3"/>
           <w:numId w:val="2"/>
         </w:numPr>
-        <w:pBdr/>
         <w:spacing w:lineRule="auto" w:line="240" w:before="0" w:after="0"/>
         <w:ind w:left="1418" w:hanging="851"/>
         <w:rPr>
@@ -1169,7 +1058,6 @@
           <w:ilvl w:val="0"/>
           <w:numId w:val="3"/>
         </w:numPr>
-        <w:pBdr/>
         <w:spacing w:lineRule="auto" w:line="240" w:before="0" w:after="0"/>
         <w:ind w:left="-284" w:hanging="283"/>
         <w:jc w:val="center"/>
@@ -1192,7 +1080,6 @@
     <w:p>
       <w:pPr>
         <w:pStyle w:val="Normal"/>
-        <w:pBdr/>
         <w:spacing w:lineRule="auto" w:line="240" w:before="0" w:after="0"/>
         <w:ind w:left="3087" w:hanging="0"/>
         <w:rPr>
@@ -1218,31 +1105,26 @@
           <w:ilvl w:val="1"/>
           <w:numId w:val="3"/>
         </w:numPr>
-        <w:pBdr/>
         <w:spacing w:lineRule="auto" w:line="240" w:before="0" w:after="0"/>
         <w:ind w:left="0" w:hanging="567"/>
-        <w:rPr>
+        <w:rPr/>
+      </w:pPr>
+      <w:r>
+        <w:rPr>
+          <w:rFonts w:eastAsia="Tahoma" w:cs="Tahoma" w:ascii="Tahoma" w:hAnsi="Tahoma"/>
           <w:color w:val="000000"/>
           <w:sz w:val="20"/>
           <w:szCs w:val="20"/>
         </w:rPr>
-      </w:pPr>
-      <w:r>
-        <w:rPr>
-          <w:rFonts w:eastAsia="Tahoma" w:cs="Tahoma" w:ascii="Tahoma" w:hAnsi="Tahoma"/>
-          <w:color w:val="000000"/>
-          <w:sz w:val="20"/>
-          <w:szCs w:val="20"/>
-        </w:rPr>
-        <w:t xml:space="preserve">Սույն պայմանագրով Ծառայությունների գինը կազմում է ամսական </w:t>
-      </w:r>
-      <w:r>
-        <w:rPr>
-          <w:rFonts w:eastAsia="Tahoma" w:cs="Tahoma" w:ascii="Tahoma" w:hAnsi="Tahoma"/>
-          <w:sz w:val="20"/>
-          <w:szCs w:val="20"/>
-        </w:rPr>
-        <w:t>42.000 (քառասուներկու հազար) ՀՀ դրամ (այսուհետ՝ Ամսավճար):</w:t>
+        <w:t>Սույն պայմանագրով Ծառայությունների գինը կազմում է ամսական {Գումար թվերով</w:t>
+      </w:r>
+      <w:r>
+        <w:rPr>
+          <w:rFonts w:eastAsia="Tahoma" w:cs="Tahoma" w:ascii="Tahoma" w:hAnsi="Tahoma"/>
+          <w:sz w:val="20"/>
+          <w:szCs w:val="20"/>
+        </w:rPr>
+        <w:t>} ({Գումար տառերով}) ՀՀ դրամ (այսուհետ՝ Ամսավճար):</w:t>
       </w:r>
     </w:p>
     <w:p>
@@ -1270,7 +1152,6 @@
           <w:ilvl w:val="1"/>
           <w:numId w:val="3"/>
         </w:numPr>
-        <w:pBdr/>
         <w:spacing w:lineRule="auto" w:line="240" w:before="0" w:after="0"/>
         <w:ind w:left="0" w:hanging="567"/>
         <w:rPr>
@@ -1295,7 +1176,6 @@
           <w:ilvl w:val="1"/>
           <w:numId w:val="3"/>
         </w:numPr>
-        <w:pBdr/>
         <w:spacing w:lineRule="auto" w:line="240" w:before="0" w:after="0"/>
         <w:ind w:left="0" w:hanging="567"/>
         <w:rPr>
@@ -1321,7 +1201,6 @@
           <w:ilvl w:val="1"/>
           <w:numId w:val="3"/>
         </w:numPr>
-        <w:pBdr/>
         <w:spacing w:lineRule="auto" w:line="240" w:before="0" w:after="0"/>
         <w:ind w:left="0" w:hanging="567"/>
         <w:rPr>
@@ -1703,9 +1582,9 @@
     <w:tbl>
       <w:tblPr>
         <w:tblStyle w:val="Table1"/>
-        <w:tblW w:w="9621" w:type="dxa"/>
+        <w:tblW w:w="10020" w:type="dxa"/>
         <w:jc w:val="left"/>
-        <w:tblInd w:w="284" w:type="dxa"/>
+        <w:tblInd w:w="-123" w:type="dxa"/>
         <w:tblBorders/>
         <w:tblCellMar>
           <w:top w:w="0" w:type="dxa"/>
@@ -1716,15 +1595,15 @@
         <w:tblLook w:val="0400"/>
       </w:tblPr>
       <w:tblGrid>
-        <w:gridCol w:w="4360"/>
-        <w:gridCol w:w="426"/>
-        <w:gridCol w:w="4835"/>
+        <w:gridCol w:w="4769"/>
+        <w:gridCol w:w="420"/>
+        <w:gridCol w:w="4831"/>
       </w:tblGrid>
       <w:tr>
         <w:trPr/>
         <w:tc>
           <w:tcPr>
-            <w:tcW w:w="4360" w:type="dxa"/>
+            <w:tcW w:w="4769" w:type="dxa"/>
             <w:tcBorders/>
             <w:shd w:fill="auto" w:val="clear"/>
           </w:tcPr>
@@ -1750,7 +1629,7 @@
         </w:tc>
         <w:tc>
           <w:tcPr>
-            <w:tcW w:w="426" w:type="dxa"/>
+            <w:tcW w:w="420" w:type="dxa"/>
             <w:tcBorders/>
             <w:shd w:fill="auto" w:val="clear"/>
           </w:tcPr>
@@ -1775,7 +1654,7 @@
         </w:tc>
         <w:tc>
           <w:tcPr>
-            <w:tcW w:w="4835" w:type="dxa"/>
+            <w:tcW w:w="4831" w:type="dxa"/>
             <w:tcBorders/>
             <w:shd w:fill="auto" w:val="clear"/>
           </w:tcPr>
@@ -1804,7 +1683,126 @@
         <w:trPr/>
         <w:tc>
           <w:tcPr>
-            <w:tcW w:w="4360" w:type="dxa"/>
+            <w:tcW w:w="4769" w:type="dxa"/>
+            <w:tcBorders/>
+            <w:shd w:fill="auto" w:val="clear"/>
+          </w:tcPr>
+          <w:p>
+            <w:pPr>
+              <w:pStyle w:val="Normal"/>
+              <w:spacing w:lineRule="auto" w:line="276" w:before="0" w:after="200"/>
+              <w:ind w:left="-567" w:hanging="0"/>
+              <w:rPr>
+                <w:rFonts w:ascii="Tahoma" w:hAnsi="Tahoma" w:eastAsia="Tahoma" w:cs="Tahoma"/>
+                <w:sz w:val="20"/>
+                <w:szCs w:val="20"/>
+              </w:rPr>
+            </w:pPr>
+            <w:r>
+              <w:rPr>
+                <w:rFonts w:eastAsia="Tahoma" w:cs="Tahoma" w:ascii="Tahoma" w:hAnsi="Tahoma"/>
+                <w:sz w:val="20"/>
+                <w:szCs w:val="20"/>
+              </w:rPr>
+            </w:r>
+          </w:p>
+          <w:p>
+            <w:pPr>
+              <w:pStyle w:val="Normal"/>
+              <w:spacing w:lineRule="auto" w:line="276" w:before="0" w:after="200"/>
+              <w:ind w:hanging="0"/>
+              <w:rPr/>
+            </w:pPr>
+            <w:r>
+              <w:rPr>
+                <w:rFonts w:eastAsia="Tahoma" w:cs="Tahoma" w:ascii="Tahoma" w:hAnsi="Tahoma"/>
+                <w:sz w:val="20"/>
+                <w:szCs w:val="20"/>
+              </w:rPr>
+              <w:t>{Ուսանողի անուն ազգանուն}</w:t>
+            </w:r>
+          </w:p>
+          <w:p>
+            <w:pPr>
+              <w:pStyle w:val="Normal"/>
+              <w:spacing w:lineRule="auto" w:line="276" w:before="0" w:after="200"/>
+              <w:ind w:hanging="0"/>
+              <w:rPr/>
+            </w:pPr>
+            <w:r>
+              <w:rPr>
+                <w:rFonts w:eastAsia="Tahoma" w:cs="Tahoma" w:ascii="Tahoma" w:hAnsi="Tahoma"/>
+              </w:rPr>
+              <w:t>Անձնագիր`{Անձնագրի համար}</w:t>
+            </w:r>
+          </w:p>
+          <w:p>
+            <w:pPr>
+              <w:pStyle w:val="Normal"/>
+              <w:spacing w:lineRule="auto" w:line="276" w:before="0" w:after="200"/>
+              <w:ind w:hanging="0"/>
+              <w:rPr/>
+            </w:pPr>
+            <w:r>
+              <w:rPr>
+                <w:rFonts w:eastAsia="Tahoma" w:cs="Tahoma" w:ascii="Tahoma" w:hAnsi="Tahoma"/>
+              </w:rPr>
+              <w:t>Տրված ՝{Ամսաթիվ}</w:t>
+            </w:r>
+          </w:p>
+          <w:p>
+            <w:pPr>
+              <w:pStyle w:val="Normal"/>
+              <w:spacing w:lineRule="auto" w:line="276"/>
+              <w:rPr>
+                <w:rFonts w:ascii="Tahoma" w:hAnsi="Tahoma" w:eastAsia="Tahoma" w:cs="Tahoma"/>
+              </w:rPr>
+            </w:pPr>
+            <w:r>
+              <w:rPr>
+                <w:rFonts w:eastAsia="Tahoma" w:cs="Tahoma" w:ascii="Tahoma" w:hAnsi="Tahoma"/>
+              </w:rPr>
+            </w:r>
+          </w:p>
+          <w:p>
+            <w:pPr>
+              <w:pStyle w:val="Normal"/>
+              <w:spacing w:lineRule="auto" w:line="276" w:before="0" w:after="200"/>
+              <w:rPr>
+                <w:rFonts w:ascii="Tahoma" w:hAnsi="Tahoma" w:eastAsia="Tahoma" w:cs="Tahoma"/>
+              </w:rPr>
+            </w:pPr>
+            <w:r>
+              <w:rPr>
+                <w:rFonts w:eastAsia="Tahoma" w:cs="Tahoma" w:ascii="Tahoma" w:hAnsi="Tahoma"/>
+              </w:rPr>
+            </w:r>
+          </w:p>
+        </w:tc>
+        <w:tc>
+          <w:tcPr>
+            <w:tcW w:w="420" w:type="dxa"/>
+            <w:tcBorders/>
+            <w:shd w:fill="auto" w:val="clear"/>
+          </w:tcPr>
+          <w:p>
+            <w:pPr>
+              <w:pStyle w:val="Normal"/>
+              <w:spacing w:before="0" w:after="200"/>
+              <w:rPr>
+                <w:rFonts w:ascii="Tahoma" w:hAnsi="Tahoma" w:eastAsia="Tahoma" w:cs="Tahoma"/>
+              </w:rPr>
+            </w:pPr>
+            <w:r>
+              <w:rPr>
+                <w:rFonts w:eastAsia="Tahoma" w:cs="Tahoma" w:ascii="Tahoma" w:hAnsi="Tahoma"/>
+              </w:rPr>
+            </w:r>
+          </w:p>
+        </w:tc>
+        <w:tc>
+          <w:tcPr>
+            <w:tcW w:w="4831" w:type="dxa"/>
             <w:tcBorders/>
             <w:shd w:fill="auto" w:val="clear"/>
           </w:tcPr>
@@ -1825,8 +1823,7 @@
           <w:p>
             <w:pPr>
               <w:pStyle w:val="Normal"/>
-              <w:spacing w:lineRule="auto" w:line="276" w:before="0" w:after="200"/>
-              <w:ind w:left="-567" w:hanging="0"/>
+              <w:spacing w:lineRule="auto" w:line="276"/>
               <w:rPr>
                 <w:rFonts w:ascii="Tahoma" w:hAnsi="Tahoma" w:eastAsia="Tahoma" w:cs="Tahoma"/>
               </w:rPr>
@@ -1834,58 +1831,8 @@
             <w:r>
               <w:rPr>
                 <w:rFonts w:eastAsia="Tahoma" w:cs="Tahoma" w:ascii="Tahoma" w:hAnsi="Tahoma"/>
-                <w:sz w:val="20"/>
-                <w:szCs w:val="20"/>
-              </w:rPr>
-              <w:t>Արմեն Դանիելյան</w:t>
-            </w:r>
-          </w:p>
-          <w:p>
-            <w:pPr>
-              <w:pStyle w:val="Normal"/>
-              <w:spacing w:lineRule="auto" w:line="276" w:before="0" w:after="200"/>
-              <w:ind w:left="-567" w:hanging="0"/>
-              <w:rPr/>
-            </w:pPr>
-            <w:r>
-              <w:rPr>
-                <w:rFonts w:eastAsia="Tahoma" w:cs="Tahoma" w:ascii="Tahoma" w:hAnsi="Tahoma"/>
-              </w:rPr>
-              <w:t>Անձնագիր`</w:t>
-            </w:r>
-            <w:r>
-              <w:rPr>
-                <w:rFonts w:eastAsia="Tahoma" w:cs="Tahoma" w:ascii="Tahoma" w:hAnsi="Tahoma"/>
-              </w:rPr>
-              <w:t>{</w:t>
-            </w:r>
-            <w:r>
-              <w:rPr>
-                <w:rFonts w:eastAsia="Tahoma" w:cs="Tahoma" w:ascii="Tahoma" w:hAnsi="Tahoma"/>
-              </w:rPr>
-              <w:t>AM0hgb68</w:t>
-            </w:r>
-            <w:r>
-              <w:rPr>
-                <w:rFonts w:eastAsia="Tahoma" w:cs="Tahoma" w:ascii="Tahoma" w:hAnsi="Tahoma"/>
-              </w:rPr>
-              <w:t>}</w:t>
-            </w:r>
-          </w:p>
-          <w:p>
-            <w:pPr>
-              <w:pStyle w:val="Normal"/>
-              <w:spacing w:lineRule="auto" w:line="276" w:before="0" w:after="200"/>
-              <w:ind w:left="-567" w:hanging="0"/>
-              <w:rPr>
-                <w:rFonts w:ascii="Tahoma" w:hAnsi="Tahoma" w:eastAsia="Tahoma" w:cs="Tahoma"/>
-              </w:rPr>
-            </w:pPr>
-            <w:r>
-              <w:rPr>
-                <w:rFonts w:eastAsia="Tahoma" w:cs="Tahoma" w:ascii="Tahoma" w:hAnsi="Tahoma"/>
-              </w:rPr>
-              <w:t>Տրված՝ 15.10.2012</w:t>
+              </w:rPr>
+              <w:t>«ԷՅՍԻԷՅ» ՍՊԸ</w:t>
             </w:r>
           </w:p>
           <w:p>
@@ -1900,94 +1847,12 @@
               <w:rPr>
                 <w:rFonts w:eastAsia="Tahoma" w:cs="Tahoma" w:ascii="Tahoma" w:hAnsi="Tahoma"/>
               </w:rPr>
-            </w:r>
-          </w:p>
-          <w:p>
-            <w:pPr>
-              <w:pStyle w:val="Normal"/>
-              <w:spacing w:lineRule="auto" w:line="276" w:before="0" w:after="200"/>
-              <w:rPr>
-                <w:rFonts w:ascii="Tahoma" w:hAnsi="Tahoma" w:eastAsia="Tahoma" w:cs="Tahoma"/>
-              </w:rPr>
-            </w:pPr>
-            <w:r>
-              <w:rPr>
-                <w:rFonts w:eastAsia="Tahoma" w:cs="Tahoma" w:ascii="Tahoma" w:hAnsi="Tahoma"/>
-              </w:rPr>
-            </w:r>
-          </w:p>
-        </w:tc>
-        <w:tc>
-          <w:tcPr>
-            <w:tcW w:w="426" w:type="dxa"/>
-            <w:tcBorders/>
-            <w:shd w:fill="auto" w:val="clear"/>
-          </w:tcPr>
-          <w:p>
-            <w:pPr>
-              <w:pStyle w:val="Normal"/>
-              <w:spacing w:before="0" w:after="200"/>
-              <w:rPr>
-                <w:rFonts w:ascii="Tahoma" w:hAnsi="Tahoma" w:eastAsia="Tahoma" w:cs="Tahoma"/>
-              </w:rPr>
-            </w:pPr>
-            <w:r>
-              <w:rPr>
-                <w:rFonts w:eastAsia="Tahoma" w:cs="Tahoma" w:ascii="Tahoma" w:hAnsi="Tahoma"/>
-              </w:rPr>
-            </w:r>
-          </w:p>
-        </w:tc>
-        <w:tc>
-          <w:tcPr>
-            <w:tcW w:w="4835" w:type="dxa"/>
-            <w:tcBorders/>
-            <w:shd w:fill="auto" w:val="clear"/>
-          </w:tcPr>
-          <w:p>
-            <w:pPr>
-              <w:pStyle w:val="Normal"/>
-              <w:rPr>
-                <w:rFonts w:ascii="Tahoma" w:hAnsi="Tahoma" w:eastAsia="Tahoma" w:cs="Tahoma"/>
-              </w:rPr>
-            </w:pPr>
-            <w:r>
-              <w:rPr>
-                <w:rFonts w:eastAsia="Tahoma" w:cs="Tahoma" w:ascii="Tahoma" w:hAnsi="Tahoma"/>
-              </w:rPr>
-            </w:r>
-          </w:p>
-          <w:p>
-            <w:pPr>
-              <w:pStyle w:val="Normal"/>
-              <w:rPr>
-                <w:rFonts w:ascii="Tahoma" w:hAnsi="Tahoma" w:eastAsia="Tahoma" w:cs="Tahoma"/>
-              </w:rPr>
-            </w:pPr>
-            <w:r>
-              <w:rPr>
-                <w:rFonts w:eastAsia="Tahoma" w:cs="Tahoma" w:ascii="Tahoma" w:hAnsi="Tahoma"/>
-              </w:rPr>
-              <w:t>«ԷՅՍԻԷՅ» ՍՊԸ</w:t>
-            </w:r>
-          </w:p>
-          <w:p>
-            <w:pPr>
-              <w:pStyle w:val="Normal"/>
-              <w:rPr>
-                <w:rFonts w:ascii="Tahoma" w:hAnsi="Tahoma" w:eastAsia="Tahoma" w:cs="Tahoma"/>
-              </w:rPr>
-            </w:pPr>
-            <w:r>
-              <w:rPr>
-                <w:rFonts w:eastAsia="Tahoma" w:cs="Tahoma" w:ascii="Tahoma" w:hAnsi="Tahoma"/>
-              </w:rPr>
               <w:t xml:space="preserve">Իրավ.հասցե՝ </w:t>
             </w:r>
-            <w:bookmarkStart w:id="1" w:name="1fob9te"/>
             <w:bookmarkStart w:id="2" w:name="30j0zll"/>
-            <w:bookmarkEnd w:id="1"/>
+            <w:bookmarkStart w:id="3" w:name="1fob9te"/>
             <w:bookmarkEnd w:id="2"/>
+            <w:bookmarkEnd w:id="3"/>
             <w:r>
               <w:rPr>
                 <w:rFonts w:eastAsia="Tahoma" w:cs="Tahoma" w:ascii="Tahoma" w:hAnsi="Tahoma"/>
@@ -1998,6 +1863,7 @@
           <w:p>
             <w:pPr>
               <w:pStyle w:val="Normal"/>
+              <w:spacing w:lineRule="auto" w:line="276"/>
               <w:rPr>
                 <w:rFonts w:ascii="Tahoma" w:hAnsi="Tahoma" w:eastAsia="Tahoma" w:cs="Tahoma"/>
               </w:rPr>
@@ -2012,6 +1878,7 @@
           <w:p>
             <w:pPr>
               <w:pStyle w:val="Normal"/>
+              <w:spacing w:lineRule="auto" w:line="276"/>
               <w:rPr>
                 <w:rFonts w:ascii="Tahoma" w:hAnsi="Tahoma" w:eastAsia="Tahoma" w:cs="Tahoma"/>
               </w:rPr>
@@ -2031,8 +1898,8 @@
                 <w:rFonts w:ascii="Tahoma" w:hAnsi="Tahoma" w:eastAsia="Tahoma" w:cs="Tahoma"/>
               </w:rPr>
             </w:pPr>
-            <w:bookmarkStart w:id="3" w:name="_3znysh7"/>
-            <w:bookmarkEnd w:id="3"/>
+            <w:bookmarkStart w:id="4" w:name="_3znysh7"/>
+            <w:bookmarkEnd w:id="4"/>
             <w:r>
               <w:rPr>
                 <w:rFonts w:eastAsia="Tahoma" w:cs="Tahoma" w:ascii="Tahoma" w:hAnsi="Tahoma"/>
@@ -2046,7 +1913,7 @@
         <w:trPr/>
         <w:tc>
           <w:tcPr>
-            <w:tcW w:w="4360" w:type="dxa"/>
+            <w:tcW w:w="4769" w:type="dxa"/>
             <w:tcBorders/>
             <w:shd w:fill="auto" w:val="clear"/>
           </w:tcPr>
@@ -2070,7 +1937,7 @@
         </w:tc>
         <w:tc>
           <w:tcPr>
-            <w:tcW w:w="426" w:type="dxa"/>
+            <w:tcW w:w="420" w:type="dxa"/>
             <w:tcBorders/>
             <w:shd w:fill="auto" w:val="clear"/>
           </w:tcPr>
@@ -2094,7 +1961,7 @@
         </w:tc>
         <w:tc>
           <w:tcPr>
-            <w:tcW w:w="4835" w:type="dxa"/>
+            <w:tcW w:w="4831" w:type="dxa"/>
             <w:tcBorders/>
             <w:shd w:fill="auto" w:val="clear"/>
           </w:tcPr>
@@ -2123,7 +1990,7 @@
         </w:trPr>
         <w:tc>
           <w:tcPr>
-            <w:tcW w:w="4360" w:type="dxa"/>
+            <w:tcW w:w="4769" w:type="dxa"/>
             <w:tcBorders/>
             <w:shd w:fill="auto" w:val="clear"/>
           </w:tcPr>
@@ -2144,7 +2011,7 @@
         </w:tc>
         <w:tc>
           <w:tcPr>
-            <w:tcW w:w="426" w:type="dxa"/>
+            <w:tcW w:w="420" w:type="dxa"/>
             <w:tcBorders/>
             <w:shd w:fill="auto" w:val="clear"/>
           </w:tcPr>
@@ -2165,7 +2032,7 @@
         </w:tc>
         <w:tc>
           <w:tcPr>
-            <w:tcW w:w="4835" w:type="dxa"/>
+            <w:tcW w:w="4831" w:type="dxa"/>
             <w:tcBorders/>
             <w:shd w:fill="auto" w:val="clear"/>
           </w:tcPr>
@@ -2192,13 +2059,14 @@
         </w:trPr>
         <w:tc>
           <w:tcPr>
-            <w:tcW w:w="4360" w:type="dxa"/>
+            <w:tcW w:w="4769" w:type="dxa"/>
             <w:tcBorders/>
             <w:shd w:fill="auto" w:val="clear"/>
           </w:tcPr>
           <w:p>
             <w:pPr>
               <w:pStyle w:val="Normal"/>
+              <w:spacing w:lineRule="auto" w:line="276"/>
               <w:jc w:val="center"/>
               <w:rPr>
                 <w:rFonts w:ascii="Tahoma" w:hAnsi="Tahoma" w:eastAsia="Tahoma" w:cs="Tahoma"/>
@@ -2213,6 +2081,7 @@
           <w:p>
             <w:pPr>
               <w:pStyle w:val="Normal"/>
+              <w:spacing w:lineRule="auto" w:line="276"/>
               <w:jc w:val="center"/>
               <w:rPr>
                 <w:rFonts w:ascii="Tahoma" w:hAnsi="Tahoma" w:eastAsia="Tahoma" w:cs="Tahoma"/>
@@ -2227,6 +2096,7 @@
           <w:p>
             <w:pPr>
               <w:pStyle w:val="Normal"/>
+              <w:spacing w:lineRule="auto" w:line="276"/>
               <w:jc w:val="left"/>
               <w:rPr>
                 <w:rFonts w:ascii="Tahoma" w:hAnsi="Tahoma" w:eastAsia="Tahoma" w:cs="Tahoma"/>
@@ -2241,6 +2111,7 @@
           <w:p>
             <w:pPr>
               <w:pStyle w:val="Normal"/>
+              <w:spacing w:lineRule="auto" w:line="276"/>
               <w:rPr>
                 <w:rFonts w:ascii="Tahoma" w:hAnsi="Tahoma" w:eastAsia="Tahoma" w:cs="Tahoma"/>
               </w:rPr>
@@ -2254,6 +2125,7 @@
           <w:p>
             <w:pPr>
               <w:pStyle w:val="Normal"/>
+              <w:spacing w:lineRule="auto" w:line="276"/>
               <w:rPr>
                 <w:rFonts w:ascii="Tahoma" w:hAnsi="Tahoma" w:eastAsia="Tahoma" w:cs="Tahoma"/>
               </w:rPr>
@@ -2296,7 +2168,7 @@
         </w:tc>
         <w:tc>
           <w:tcPr>
-            <w:tcW w:w="426" w:type="dxa"/>
+            <w:tcW w:w="420" w:type="dxa"/>
             <w:tcBorders/>
             <w:shd w:fill="auto" w:val="clear"/>
           </w:tcPr>
@@ -2318,7 +2190,7 @@
         </w:tc>
         <w:tc>
           <w:tcPr>
-            <w:tcW w:w="4835" w:type="dxa"/>
+            <w:tcW w:w="4831" w:type="dxa"/>
             <w:tcBorders/>
             <w:shd w:fill="auto" w:val="clear"/>
           </w:tcPr>
@@ -2460,7 +2332,7 @@
         </w:trPr>
         <w:tc>
           <w:tcPr>
-            <w:tcW w:w="4360" w:type="dxa"/>
+            <w:tcW w:w="4769" w:type="dxa"/>
             <w:tcBorders/>
             <w:shd w:fill="auto" w:val="clear"/>
           </w:tcPr>
@@ -2481,7 +2353,7 @@
         </w:tc>
         <w:tc>
           <w:tcPr>
-            <w:tcW w:w="426" w:type="dxa"/>
+            <w:tcW w:w="420" w:type="dxa"/>
             <w:tcBorders/>
             <w:shd w:fill="auto" w:val="clear"/>
           </w:tcPr>
@@ -2503,7 +2375,7 @@
         </w:tc>
         <w:tc>
           <w:tcPr>
-            <w:tcW w:w="4835" w:type="dxa"/>
+            <w:tcW w:w="4831" w:type="dxa"/>
             <w:tcBorders/>
             <w:shd w:fill="auto" w:val="clear"/>
           </w:tcPr>
@@ -2547,16 +2419,6 @@
     </w:sectPr>
   </w:body>
 </w:document>
-</file>
-
-<file path=word/comments.xml><?xml version="1.0" encoding="utf-8"?>
-<w:comments xmlns:o="urn:schemas-microsoft-com:office:office" xmlns:r="http://schemas.openxmlformats.org/officeDocument/2006/relationships" xmlns:v="urn:schemas-microsoft-com:vml" xmlns:w="http://schemas.openxmlformats.org/wordprocessingml/2006/main" xmlns:w10="urn:schemas-microsoft-com:office:word" xmlns:wp="http://schemas.openxmlformats.org/drawingml/2006/wordprocessingDrawing" xmlns:wps="http://schemas.microsoft.com/office/word/2010/wordprocessingShape" xmlns:wpg="http://schemas.microsoft.com/office/word/2010/wordprocessingGroup" xmlns:mc="http://schemas.openxmlformats.org/markup-compatibility/2006" xmlns:wp14="http://schemas.microsoft.com/office/word/2010/wordprocessingDrawing" xmlns:w14="http://schemas.microsoft.com/office/word/2010/wordml" mc:Ignorable="w14 wp14">
-  <w:comment w:id="0" w:author="Unknown Author" w:date="2018-12-22T04:49:37Z" w:initials="">
-    <w:p>
-      <w:r/>
-    </w:p>
-  </w:comment>
-</w:comments>
 </file>
 
 <file path=word/header1.xml><?xml version="1.0" encoding="utf-8"?>
@@ -3425,7 +3287,6 @@
     <w:rPrDefault>
       <w:rPr>
         <w:rFonts w:ascii="Calibri" w:hAnsi="Calibri" w:eastAsia="Calibri" w:cs="Calibri"/>
-        <w:sz w:val="22"/>
         <w:szCs w:val="22"/>
         <w:lang w:val="hy-AM" w:eastAsia="zh-CN" w:bidi="hi-IN"/>
       </w:rPr>
@@ -3439,7 +3300,9 @@
     <w:qFormat/>
     <w:pPr>
       <w:widowControl w:val="false"/>
+      <w:bidi w:val="0"/>
       <w:spacing w:lineRule="auto" w:line="276" w:before="0" w:after="200"/>
+      <w:jc w:val="left"/>
     </w:pPr>
     <w:rPr>
       <w:rFonts w:ascii="Calibri" w:hAnsi="Calibri" w:eastAsia="Calibri" w:cs="Calibri"/>
@@ -3452,96 +3315,140 @@
   </w:style>
   <w:style w:type="paragraph" w:styleId="Heading1">
     <w:name w:val="Heading 1"/>
-    <w:basedOn w:val="Normal1"/>
+    <w:basedOn w:val="Normal"/>
     <w:next w:val="Normal"/>
     <w:qFormat/>
     <w:pPr>
       <w:keepNext w:val="true"/>
       <w:keepLines/>
+      <w:widowControl w:val="false"/>
+      <w:bidi w:val="0"/>
       <w:spacing w:lineRule="auto" w:line="240" w:before="480" w:after="120"/>
+      <w:jc w:val="left"/>
     </w:pPr>
     <w:rPr>
+      <w:rFonts w:ascii="Calibri" w:hAnsi="Calibri" w:eastAsia="Calibri" w:cs="Calibri"/>
       <w:b/>
+      <w:color w:val="auto"/>
+      <w:kern w:val="0"/>
       <w:sz w:val="48"/>
       <w:szCs w:val="48"/>
+      <w:lang w:val="hy-AM" w:eastAsia="zh-CN" w:bidi="hi-IN"/>
     </w:rPr>
   </w:style>
   <w:style w:type="paragraph" w:styleId="Heading2">
     <w:name w:val="Heading 2"/>
-    <w:basedOn w:val="Normal1"/>
+    <w:basedOn w:val="Normal"/>
     <w:next w:val="Normal"/>
     <w:qFormat/>
     <w:pPr>
       <w:keepNext w:val="true"/>
       <w:keepLines/>
+      <w:widowControl w:val="false"/>
+      <w:bidi w:val="0"/>
       <w:spacing w:lineRule="auto" w:line="240" w:before="360" w:after="80"/>
+      <w:jc w:val="left"/>
     </w:pPr>
     <w:rPr>
+      <w:rFonts w:ascii="Calibri" w:hAnsi="Calibri" w:eastAsia="Calibri" w:cs="Calibri"/>
       <w:b/>
+      <w:color w:val="auto"/>
+      <w:kern w:val="0"/>
       <w:sz w:val="36"/>
       <w:szCs w:val="36"/>
+      <w:lang w:val="hy-AM" w:eastAsia="zh-CN" w:bidi="hi-IN"/>
     </w:rPr>
   </w:style>
   <w:style w:type="paragraph" w:styleId="Heading3">
     <w:name w:val="Heading 3"/>
-    <w:basedOn w:val="Normal1"/>
+    <w:basedOn w:val="Normal"/>
     <w:next w:val="Normal"/>
     <w:qFormat/>
     <w:pPr>
       <w:keepNext w:val="true"/>
       <w:keepLines/>
+      <w:widowControl w:val="false"/>
+      <w:bidi w:val="0"/>
       <w:spacing w:lineRule="auto" w:line="240" w:before="280" w:after="80"/>
+      <w:jc w:val="left"/>
     </w:pPr>
     <w:rPr>
+      <w:rFonts w:ascii="Calibri" w:hAnsi="Calibri" w:eastAsia="Calibri" w:cs="Calibri"/>
       <w:b/>
+      <w:color w:val="auto"/>
+      <w:kern w:val="0"/>
       <w:sz w:val="28"/>
       <w:szCs w:val="28"/>
+      <w:lang w:val="hy-AM" w:eastAsia="zh-CN" w:bidi="hi-IN"/>
     </w:rPr>
   </w:style>
   <w:style w:type="paragraph" w:styleId="Heading4">
     <w:name w:val="Heading 4"/>
-    <w:basedOn w:val="Normal1"/>
+    <w:basedOn w:val="Normal"/>
     <w:next w:val="Normal"/>
     <w:qFormat/>
     <w:pPr>
       <w:keepNext w:val="true"/>
       <w:keepLines/>
+      <w:widowControl w:val="false"/>
+      <w:bidi w:val="0"/>
       <w:spacing w:lineRule="auto" w:line="240" w:before="240" w:after="40"/>
+      <w:jc w:val="left"/>
     </w:pPr>
     <w:rPr>
+      <w:rFonts w:ascii="Calibri" w:hAnsi="Calibri" w:eastAsia="Calibri" w:cs="Calibri"/>
       <w:b/>
+      <w:color w:val="auto"/>
+      <w:kern w:val="0"/>
       <w:sz w:val="24"/>
       <w:szCs w:val="24"/>
+      <w:lang w:val="hy-AM" w:eastAsia="zh-CN" w:bidi="hi-IN"/>
     </w:rPr>
   </w:style>
   <w:style w:type="paragraph" w:styleId="Heading5">
     <w:name w:val="Heading 5"/>
-    <w:basedOn w:val="Normal1"/>
+    <w:basedOn w:val="Normal"/>
     <w:next w:val="Normal"/>
     <w:qFormat/>
     <w:pPr>
       <w:keepNext w:val="true"/>
       <w:keepLines/>
+      <w:widowControl w:val="false"/>
+      <w:bidi w:val="0"/>
       <w:spacing w:lineRule="auto" w:line="240" w:before="220" w:after="40"/>
+      <w:jc w:val="left"/>
     </w:pPr>
     <w:rPr>
+      <w:rFonts w:ascii="Calibri" w:hAnsi="Calibri" w:eastAsia="Calibri" w:cs="Calibri"/>
       <w:b/>
+      <w:color w:val="auto"/>
+      <w:kern w:val="0"/>
+      <w:sz w:val="22"/>
+      <w:szCs w:val="22"/>
+      <w:lang w:val="hy-AM" w:eastAsia="zh-CN" w:bidi="hi-IN"/>
     </w:rPr>
   </w:style>
   <w:style w:type="paragraph" w:styleId="Heading6">
     <w:name w:val="Heading 6"/>
-    <w:basedOn w:val="Normal1"/>
+    <w:basedOn w:val="Normal"/>
     <w:next w:val="Normal"/>
     <w:qFormat/>
     <w:pPr>
       <w:keepNext w:val="true"/>
       <w:keepLines/>
+      <w:widowControl w:val="false"/>
+      <w:bidi w:val="0"/>
       <w:spacing w:lineRule="auto" w:line="240" w:before="200" w:after="40"/>
+      <w:jc w:val="left"/>
     </w:pPr>
     <w:rPr>
+      <w:rFonts w:ascii="Calibri" w:hAnsi="Calibri" w:eastAsia="Calibri" w:cs="Calibri"/>
       <w:b/>
+      <w:color w:val="auto"/>
+      <w:kern w:val="0"/>
       <w:sz w:val="20"/>
       <w:szCs w:val="20"/>
+      <w:lang w:val="hy-AM" w:eastAsia="zh-CN" w:bidi="hi-IN"/>
     </w:rPr>
   </w:style>
   <w:style w:type="character" w:styleId="ListLabel1">
@@ -3746,6 +3653,1869 @@
   </w:style>
   <w:style w:type="character" w:styleId="ListLabel28">
     <w:name w:val="ListLabel 28"/>
+    <w:qFormat/>
+    <w:rPr>
+      <w:rFonts w:eastAsia="Tahoma" w:cs="Tahoma"/>
+    </w:rPr>
+  </w:style>
+  <w:style w:type="character" w:styleId="ListLabel29">
+    <w:name w:val="ListLabel 29"/>
+    <w:qFormat/>
+    <w:rPr>
+      <w:b w:val="false"/>
+    </w:rPr>
+  </w:style>
+  <w:style w:type="character" w:styleId="ListLabel30">
+    <w:name w:val="ListLabel 30"/>
+    <w:qFormat/>
+    <w:rPr>
+      <w:rFonts w:ascii="Tahoma" w:hAnsi="Tahoma"/>
+      <w:b/>
+      <w:sz w:val="20"/>
+    </w:rPr>
+  </w:style>
+  <w:style w:type="character" w:styleId="ListLabel31">
+    <w:name w:val="ListLabel 31"/>
+    <w:qFormat/>
+    <w:rPr>
+      <w:rFonts w:eastAsia="Tahoma" w:cs="Tahoma"/>
+      <w:b w:val="false"/>
+      <w:sz w:val="20"/>
+    </w:rPr>
+  </w:style>
+  <w:style w:type="character" w:styleId="ListLabel32">
+    <w:name w:val="ListLabel 32"/>
+    <w:qFormat/>
+    <w:rPr>
+      <w:rFonts w:ascii="Tahoma" w:hAnsi="Tahoma"/>
+      <w:b w:val="false"/>
+      <w:sz w:val="20"/>
+    </w:rPr>
+  </w:style>
+  <w:style w:type="character" w:styleId="ListLabel33">
+    <w:name w:val="ListLabel 33"/>
+    <w:qFormat/>
+    <w:rPr>
+      <w:b w:val="false"/>
+    </w:rPr>
+  </w:style>
+  <w:style w:type="character" w:styleId="ListLabel34">
+    <w:name w:val="ListLabel 34"/>
+    <w:qFormat/>
+    <w:rPr>
+      <w:b w:val="false"/>
+    </w:rPr>
+  </w:style>
+  <w:style w:type="character" w:styleId="ListLabel35">
+    <w:name w:val="ListLabel 35"/>
+    <w:qFormat/>
+    <w:rPr>
+      <w:b w:val="false"/>
+    </w:rPr>
+  </w:style>
+  <w:style w:type="character" w:styleId="ListLabel36">
+    <w:name w:val="ListLabel 36"/>
+    <w:qFormat/>
+    <w:rPr>
+      <w:b w:val="false"/>
+    </w:rPr>
+  </w:style>
+  <w:style w:type="character" w:styleId="ListLabel37">
+    <w:name w:val="ListLabel 37"/>
+    <w:qFormat/>
+    <w:rPr>
+      <w:b w:val="false"/>
+    </w:rPr>
+  </w:style>
+  <w:style w:type="character" w:styleId="ListLabel38">
+    <w:name w:val="ListLabel 38"/>
+    <w:qFormat/>
+    <w:rPr>
+      <w:rFonts w:eastAsia="Tahoma" w:cs="Tahoma"/>
+      <w:b/>
+      <w:color w:val="000000"/>
+      <w:sz w:val="20"/>
+    </w:rPr>
+  </w:style>
+  <w:style w:type="character" w:styleId="ListLabel39">
+    <w:name w:val="ListLabel 39"/>
+    <w:qFormat/>
+    <w:rPr>
+      <w:rFonts w:eastAsia="Tahoma" w:cs="Tahoma"/>
+      <w:sz w:val="20"/>
+    </w:rPr>
+  </w:style>
+  <w:style w:type="character" w:styleId="ListLabel40">
+    <w:name w:val="ListLabel 40"/>
+    <w:qFormat/>
+    <w:rPr>
+      <w:rFonts w:eastAsia="Tahoma" w:cs="Tahoma"/>
+    </w:rPr>
+  </w:style>
+  <w:style w:type="character" w:styleId="ListLabel41">
+    <w:name w:val="ListLabel 41"/>
+    <w:qFormat/>
+    <w:rPr>
+      <w:rFonts w:eastAsia="Tahoma" w:cs="Tahoma"/>
+    </w:rPr>
+  </w:style>
+  <w:style w:type="character" w:styleId="ListLabel42">
+    <w:name w:val="ListLabel 42"/>
+    <w:qFormat/>
+    <w:rPr>
+      <w:rFonts w:eastAsia="Tahoma" w:cs="Tahoma"/>
+    </w:rPr>
+  </w:style>
+  <w:style w:type="character" w:styleId="ListLabel43">
+    <w:name w:val="ListLabel 43"/>
+    <w:qFormat/>
+    <w:rPr>
+      <w:rFonts w:eastAsia="Tahoma" w:cs="Tahoma"/>
+    </w:rPr>
+  </w:style>
+  <w:style w:type="character" w:styleId="ListLabel44">
+    <w:name w:val="ListLabel 44"/>
+    <w:qFormat/>
+    <w:rPr>
+      <w:rFonts w:eastAsia="Tahoma" w:cs="Tahoma"/>
+    </w:rPr>
+  </w:style>
+  <w:style w:type="character" w:styleId="ListLabel45">
+    <w:name w:val="ListLabel 45"/>
+    <w:qFormat/>
+    <w:rPr>
+      <w:rFonts w:eastAsia="Tahoma" w:cs="Tahoma"/>
+    </w:rPr>
+  </w:style>
+  <w:style w:type="character" w:styleId="ListLabel46">
+    <w:name w:val="ListLabel 46"/>
+    <w:qFormat/>
+    <w:rPr>
+      <w:rFonts w:eastAsia="Tahoma" w:cs="Tahoma"/>
+    </w:rPr>
+  </w:style>
+  <w:style w:type="character" w:styleId="ListLabel47">
+    <w:name w:val="ListLabel 47"/>
+    <w:qFormat/>
+    <w:rPr>
+      <w:rFonts w:eastAsia="Tahoma" w:cs="Tahoma"/>
+    </w:rPr>
+  </w:style>
+  <w:style w:type="character" w:styleId="ListLabel48">
+    <w:name w:val="ListLabel 48"/>
+    <w:qFormat/>
+    <w:rPr>
+      <w:rFonts w:eastAsia="Tahoma" w:cs="Tahoma"/>
+    </w:rPr>
+  </w:style>
+  <w:style w:type="character" w:styleId="ListLabel49">
+    <w:name w:val="ListLabel 49"/>
+    <w:qFormat/>
+    <w:rPr>
+      <w:rFonts w:eastAsia="Tahoma" w:cs="Tahoma"/>
+      <w:sz w:val="20"/>
+    </w:rPr>
+  </w:style>
+  <w:style w:type="character" w:styleId="ListLabel50">
+    <w:name w:val="ListLabel 50"/>
+    <w:qFormat/>
+    <w:rPr>
+      <w:rFonts w:eastAsia="Tahoma" w:cs="Tahoma"/>
+    </w:rPr>
+  </w:style>
+  <w:style w:type="character" w:styleId="ListLabel51">
+    <w:name w:val="ListLabel 51"/>
+    <w:qFormat/>
+    <w:rPr>
+      <w:rFonts w:eastAsia="Tahoma" w:cs="Tahoma"/>
+    </w:rPr>
+  </w:style>
+  <w:style w:type="character" w:styleId="ListLabel52">
+    <w:name w:val="ListLabel 52"/>
+    <w:qFormat/>
+    <w:rPr>
+      <w:rFonts w:eastAsia="Tahoma" w:cs="Tahoma"/>
+    </w:rPr>
+  </w:style>
+  <w:style w:type="character" w:styleId="ListLabel53">
+    <w:name w:val="ListLabel 53"/>
+    <w:qFormat/>
+    <w:rPr>
+      <w:rFonts w:eastAsia="Tahoma" w:cs="Tahoma"/>
+    </w:rPr>
+  </w:style>
+  <w:style w:type="character" w:styleId="ListLabel54">
+    <w:name w:val="ListLabel 54"/>
+    <w:qFormat/>
+    <w:rPr>
+      <w:rFonts w:eastAsia="Tahoma" w:cs="Tahoma"/>
+    </w:rPr>
+  </w:style>
+  <w:style w:type="character" w:styleId="ListLabel55">
+    <w:name w:val="ListLabel 55"/>
+    <w:qFormat/>
+    <w:rPr>
+      <w:rFonts w:eastAsia="Tahoma" w:cs="Tahoma"/>
+    </w:rPr>
+  </w:style>
+  <w:style w:type="character" w:styleId="ListLabel56">
+    <w:name w:val="ListLabel 56"/>
+    <w:qFormat/>
+    <w:rPr>
+      <w:rFonts w:eastAsia="Tahoma" w:cs="Tahoma"/>
+    </w:rPr>
+  </w:style>
+  <w:style w:type="character" w:styleId="ListLabel57">
+    <w:name w:val="ListLabel 57"/>
+    <w:qFormat/>
+    <w:rPr>
+      <w:b w:val="false"/>
+    </w:rPr>
+  </w:style>
+  <w:style w:type="character" w:styleId="ListLabel58">
+    <w:name w:val="ListLabel 58"/>
+    <w:qFormat/>
+    <w:rPr>
+      <w:rFonts w:ascii="Tahoma" w:hAnsi="Tahoma"/>
+      <w:b/>
+      <w:sz w:val="20"/>
+    </w:rPr>
+  </w:style>
+  <w:style w:type="character" w:styleId="ListLabel59">
+    <w:name w:val="ListLabel 59"/>
+    <w:qFormat/>
+    <w:rPr>
+      <w:rFonts w:eastAsia="Tahoma" w:cs="Tahoma"/>
+      <w:b w:val="false"/>
+      <w:sz w:val="20"/>
+    </w:rPr>
+  </w:style>
+  <w:style w:type="character" w:styleId="ListLabel60">
+    <w:name w:val="ListLabel 60"/>
+    <w:qFormat/>
+    <w:rPr>
+      <w:rFonts w:ascii="Tahoma" w:hAnsi="Tahoma"/>
+      <w:b w:val="false"/>
+      <w:sz w:val="20"/>
+    </w:rPr>
+  </w:style>
+  <w:style w:type="character" w:styleId="ListLabel61">
+    <w:name w:val="ListLabel 61"/>
+    <w:qFormat/>
+    <w:rPr>
+      <w:b w:val="false"/>
+    </w:rPr>
+  </w:style>
+  <w:style w:type="character" w:styleId="ListLabel62">
+    <w:name w:val="ListLabel 62"/>
+    <w:qFormat/>
+    <w:rPr>
+      <w:b w:val="false"/>
+    </w:rPr>
+  </w:style>
+  <w:style w:type="character" w:styleId="ListLabel63">
+    <w:name w:val="ListLabel 63"/>
+    <w:qFormat/>
+    <w:rPr>
+      <w:b w:val="false"/>
+    </w:rPr>
+  </w:style>
+  <w:style w:type="character" w:styleId="ListLabel64">
+    <w:name w:val="ListLabel 64"/>
+    <w:qFormat/>
+    <w:rPr>
+      <w:b w:val="false"/>
+    </w:rPr>
+  </w:style>
+  <w:style w:type="character" w:styleId="ListLabel65">
+    <w:name w:val="ListLabel 65"/>
+    <w:qFormat/>
+    <w:rPr>
+      <w:b w:val="false"/>
+    </w:rPr>
+  </w:style>
+  <w:style w:type="character" w:styleId="ListLabel66">
+    <w:name w:val="ListLabel 66"/>
+    <w:qFormat/>
+    <w:rPr>
+      <w:rFonts w:eastAsia="Tahoma" w:cs="Tahoma"/>
+      <w:b/>
+      <w:color w:val="000000"/>
+      <w:sz w:val="20"/>
+    </w:rPr>
+  </w:style>
+  <w:style w:type="character" w:styleId="ListLabel67">
+    <w:name w:val="ListLabel 67"/>
+    <w:qFormat/>
+    <w:rPr>
+      <w:rFonts w:eastAsia="Tahoma" w:cs="Tahoma"/>
+      <w:sz w:val="20"/>
+    </w:rPr>
+  </w:style>
+  <w:style w:type="character" w:styleId="ListLabel68">
+    <w:name w:val="ListLabel 68"/>
+    <w:qFormat/>
+    <w:rPr>
+      <w:rFonts w:eastAsia="Tahoma" w:cs="Tahoma"/>
+    </w:rPr>
+  </w:style>
+  <w:style w:type="character" w:styleId="ListLabel69">
+    <w:name w:val="ListLabel 69"/>
+    <w:qFormat/>
+    <w:rPr>
+      <w:rFonts w:eastAsia="Tahoma" w:cs="Tahoma"/>
+    </w:rPr>
+  </w:style>
+  <w:style w:type="character" w:styleId="ListLabel70">
+    <w:name w:val="ListLabel 70"/>
+    <w:qFormat/>
+    <w:rPr>
+      <w:rFonts w:eastAsia="Tahoma" w:cs="Tahoma"/>
+    </w:rPr>
+  </w:style>
+  <w:style w:type="character" w:styleId="ListLabel71">
+    <w:name w:val="ListLabel 71"/>
+    <w:qFormat/>
+    <w:rPr>
+      <w:rFonts w:eastAsia="Tahoma" w:cs="Tahoma"/>
+    </w:rPr>
+  </w:style>
+  <w:style w:type="character" w:styleId="ListLabel72">
+    <w:name w:val="ListLabel 72"/>
+    <w:qFormat/>
+    <w:rPr>
+      <w:rFonts w:eastAsia="Tahoma" w:cs="Tahoma"/>
+    </w:rPr>
+  </w:style>
+  <w:style w:type="character" w:styleId="ListLabel73">
+    <w:name w:val="ListLabel 73"/>
+    <w:qFormat/>
+    <w:rPr>
+      <w:rFonts w:eastAsia="Tahoma" w:cs="Tahoma"/>
+    </w:rPr>
+  </w:style>
+  <w:style w:type="character" w:styleId="ListLabel74">
+    <w:name w:val="ListLabel 74"/>
+    <w:qFormat/>
+    <w:rPr>
+      <w:rFonts w:eastAsia="Tahoma" w:cs="Tahoma"/>
+    </w:rPr>
+  </w:style>
+  <w:style w:type="character" w:styleId="ListLabel75">
+    <w:name w:val="ListLabel 75"/>
+    <w:qFormat/>
+    <w:rPr>
+      <w:rFonts w:eastAsia="Tahoma" w:cs="Tahoma"/>
+    </w:rPr>
+  </w:style>
+  <w:style w:type="character" w:styleId="ListLabel76">
+    <w:name w:val="ListLabel 76"/>
+    <w:qFormat/>
+    <w:rPr>
+      <w:rFonts w:eastAsia="Tahoma" w:cs="Tahoma"/>
+    </w:rPr>
+  </w:style>
+  <w:style w:type="character" w:styleId="ListLabel77">
+    <w:name w:val="ListLabel 77"/>
+    <w:qFormat/>
+    <w:rPr>
+      <w:rFonts w:eastAsia="Tahoma" w:cs="Tahoma"/>
+      <w:sz w:val="20"/>
+    </w:rPr>
+  </w:style>
+  <w:style w:type="character" w:styleId="ListLabel78">
+    <w:name w:val="ListLabel 78"/>
+    <w:qFormat/>
+    <w:rPr>
+      <w:rFonts w:eastAsia="Tahoma" w:cs="Tahoma"/>
+    </w:rPr>
+  </w:style>
+  <w:style w:type="character" w:styleId="ListLabel79">
+    <w:name w:val="ListLabel 79"/>
+    <w:qFormat/>
+    <w:rPr>
+      <w:rFonts w:eastAsia="Tahoma" w:cs="Tahoma"/>
+    </w:rPr>
+  </w:style>
+  <w:style w:type="character" w:styleId="ListLabel80">
+    <w:name w:val="ListLabel 80"/>
+    <w:qFormat/>
+    <w:rPr>
+      <w:rFonts w:eastAsia="Tahoma" w:cs="Tahoma"/>
+    </w:rPr>
+  </w:style>
+  <w:style w:type="character" w:styleId="ListLabel81">
+    <w:name w:val="ListLabel 81"/>
+    <w:qFormat/>
+    <w:rPr>
+      <w:rFonts w:eastAsia="Tahoma" w:cs="Tahoma"/>
+    </w:rPr>
+  </w:style>
+  <w:style w:type="character" w:styleId="ListLabel82">
+    <w:name w:val="ListLabel 82"/>
+    <w:qFormat/>
+    <w:rPr>
+      <w:rFonts w:eastAsia="Tahoma" w:cs="Tahoma"/>
+    </w:rPr>
+  </w:style>
+  <w:style w:type="character" w:styleId="ListLabel83">
+    <w:name w:val="ListLabel 83"/>
+    <w:qFormat/>
+    <w:rPr>
+      <w:rFonts w:eastAsia="Tahoma" w:cs="Tahoma"/>
+    </w:rPr>
+  </w:style>
+  <w:style w:type="character" w:styleId="ListLabel84">
+    <w:name w:val="ListLabel 84"/>
+    <w:qFormat/>
+    <w:rPr>
+      <w:rFonts w:eastAsia="Tahoma" w:cs="Tahoma"/>
+    </w:rPr>
+  </w:style>
+  <w:style w:type="character" w:styleId="ListLabel85">
+    <w:name w:val="ListLabel 85"/>
+    <w:qFormat/>
+    <w:rPr>
+      <w:b w:val="false"/>
+    </w:rPr>
+  </w:style>
+  <w:style w:type="character" w:styleId="ListLabel86">
+    <w:name w:val="ListLabel 86"/>
+    <w:qFormat/>
+    <w:rPr>
+      <w:rFonts w:ascii="Tahoma" w:hAnsi="Tahoma"/>
+      <w:b/>
+      <w:sz w:val="20"/>
+    </w:rPr>
+  </w:style>
+  <w:style w:type="character" w:styleId="ListLabel87">
+    <w:name w:val="ListLabel 87"/>
+    <w:qFormat/>
+    <w:rPr>
+      <w:rFonts w:eastAsia="Tahoma" w:cs="Tahoma"/>
+      <w:b w:val="false"/>
+      <w:sz w:val="20"/>
+    </w:rPr>
+  </w:style>
+  <w:style w:type="character" w:styleId="ListLabel88">
+    <w:name w:val="ListLabel 88"/>
+    <w:qFormat/>
+    <w:rPr>
+      <w:rFonts w:ascii="Tahoma" w:hAnsi="Tahoma"/>
+      <w:b w:val="false"/>
+      <w:sz w:val="20"/>
+    </w:rPr>
+  </w:style>
+  <w:style w:type="character" w:styleId="ListLabel89">
+    <w:name w:val="ListLabel 89"/>
+    <w:qFormat/>
+    <w:rPr>
+      <w:b w:val="false"/>
+    </w:rPr>
+  </w:style>
+  <w:style w:type="character" w:styleId="ListLabel90">
+    <w:name w:val="ListLabel 90"/>
+    <w:qFormat/>
+    <w:rPr>
+      <w:b w:val="false"/>
+    </w:rPr>
+  </w:style>
+  <w:style w:type="character" w:styleId="ListLabel91">
+    <w:name w:val="ListLabel 91"/>
+    <w:qFormat/>
+    <w:rPr>
+      <w:b w:val="false"/>
+    </w:rPr>
+  </w:style>
+  <w:style w:type="character" w:styleId="ListLabel92">
+    <w:name w:val="ListLabel 92"/>
+    <w:qFormat/>
+    <w:rPr>
+      <w:b w:val="false"/>
+    </w:rPr>
+  </w:style>
+  <w:style w:type="character" w:styleId="ListLabel93">
+    <w:name w:val="ListLabel 93"/>
+    <w:qFormat/>
+    <w:rPr>
+      <w:b w:val="false"/>
+    </w:rPr>
+  </w:style>
+  <w:style w:type="character" w:styleId="ListLabel94">
+    <w:name w:val="ListLabel 94"/>
+    <w:qFormat/>
+    <w:rPr>
+      <w:rFonts w:eastAsia="Tahoma" w:cs="Tahoma"/>
+      <w:b/>
+      <w:color w:val="000000"/>
+      <w:sz w:val="20"/>
+    </w:rPr>
+  </w:style>
+  <w:style w:type="character" w:styleId="ListLabel95">
+    <w:name w:val="ListLabel 95"/>
+    <w:qFormat/>
+    <w:rPr>
+      <w:rFonts w:eastAsia="Tahoma" w:cs="Tahoma"/>
+      <w:sz w:val="20"/>
+    </w:rPr>
+  </w:style>
+  <w:style w:type="character" w:styleId="ListLabel96">
+    <w:name w:val="ListLabel 96"/>
+    <w:qFormat/>
+    <w:rPr>
+      <w:rFonts w:eastAsia="Tahoma" w:cs="Tahoma"/>
+    </w:rPr>
+  </w:style>
+  <w:style w:type="character" w:styleId="ListLabel97">
+    <w:name w:val="ListLabel 97"/>
+    <w:qFormat/>
+    <w:rPr>
+      <w:rFonts w:eastAsia="Tahoma" w:cs="Tahoma"/>
+    </w:rPr>
+  </w:style>
+  <w:style w:type="character" w:styleId="ListLabel98">
+    <w:name w:val="ListLabel 98"/>
+    <w:qFormat/>
+    <w:rPr>
+      <w:rFonts w:eastAsia="Tahoma" w:cs="Tahoma"/>
+    </w:rPr>
+  </w:style>
+  <w:style w:type="character" w:styleId="ListLabel99">
+    <w:name w:val="ListLabel 99"/>
+    <w:qFormat/>
+    <w:rPr>
+      <w:rFonts w:eastAsia="Tahoma" w:cs="Tahoma"/>
+    </w:rPr>
+  </w:style>
+  <w:style w:type="character" w:styleId="ListLabel100">
+    <w:name w:val="ListLabel 100"/>
+    <w:qFormat/>
+    <w:rPr>
+      <w:rFonts w:eastAsia="Tahoma" w:cs="Tahoma"/>
+    </w:rPr>
+  </w:style>
+  <w:style w:type="character" w:styleId="ListLabel101">
+    <w:name w:val="ListLabel 101"/>
+    <w:qFormat/>
+    <w:rPr>
+      <w:rFonts w:eastAsia="Tahoma" w:cs="Tahoma"/>
+    </w:rPr>
+  </w:style>
+  <w:style w:type="character" w:styleId="ListLabel102">
+    <w:name w:val="ListLabel 102"/>
+    <w:qFormat/>
+    <w:rPr>
+      <w:rFonts w:eastAsia="Tahoma" w:cs="Tahoma"/>
+    </w:rPr>
+  </w:style>
+  <w:style w:type="character" w:styleId="ListLabel103">
+    <w:name w:val="ListLabel 103"/>
+    <w:qFormat/>
+    <w:rPr>
+      <w:rFonts w:eastAsia="Tahoma" w:cs="Tahoma"/>
+    </w:rPr>
+  </w:style>
+  <w:style w:type="character" w:styleId="ListLabel104">
+    <w:name w:val="ListLabel 104"/>
+    <w:qFormat/>
+    <w:rPr>
+      <w:rFonts w:eastAsia="Tahoma" w:cs="Tahoma"/>
+    </w:rPr>
+  </w:style>
+  <w:style w:type="character" w:styleId="ListLabel105">
+    <w:name w:val="ListLabel 105"/>
+    <w:qFormat/>
+    <w:rPr>
+      <w:rFonts w:eastAsia="Tahoma" w:cs="Tahoma"/>
+      <w:sz w:val="20"/>
+    </w:rPr>
+  </w:style>
+  <w:style w:type="character" w:styleId="ListLabel106">
+    <w:name w:val="ListLabel 106"/>
+    <w:qFormat/>
+    <w:rPr>
+      <w:rFonts w:eastAsia="Tahoma" w:cs="Tahoma"/>
+    </w:rPr>
+  </w:style>
+  <w:style w:type="character" w:styleId="ListLabel107">
+    <w:name w:val="ListLabel 107"/>
+    <w:qFormat/>
+    <w:rPr>
+      <w:rFonts w:eastAsia="Tahoma" w:cs="Tahoma"/>
+    </w:rPr>
+  </w:style>
+  <w:style w:type="character" w:styleId="ListLabel108">
+    <w:name w:val="ListLabel 108"/>
+    <w:qFormat/>
+    <w:rPr>
+      <w:rFonts w:eastAsia="Tahoma" w:cs="Tahoma"/>
+    </w:rPr>
+  </w:style>
+  <w:style w:type="character" w:styleId="ListLabel109">
+    <w:name w:val="ListLabel 109"/>
+    <w:qFormat/>
+    <w:rPr>
+      <w:rFonts w:eastAsia="Tahoma" w:cs="Tahoma"/>
+    </w:rPr>
+  </w:style>
+  <w:style w:type="character" w:styleId="ListLabel110">
+    <w:name w:val="ListLabel 110"/>
+    <w:qFormat/>
+    <w:rPr>
+      <w:rFonts w:eastAsia="Tahoma" w:cs="Tahoma"/>
+    </w:rPr>
+  </w:style>
+  <w:style w:type="character" w:styleId="ListLabel111">
+    <w:name w:val="ListLabel 111"/>
+    <w:qFormat/>
+    <w:rPr>
+      <w:rFonts w:eastAsia="Tahoma" w:cs="Tahoma"/>
+    </w:rPr>
+  </w:style>
+  <w:style w:type="character" w:styleId="ListLabel112">
+    <w:name w:val="ListLabel 112"/>
+    <w:qFormat/>
+    <w:rPr>
+      <w:rFonts w:eastAsia="Tahoma" w:cs="Tahoma"/>
+    </w:rPr>
+  </w:style>
+  <w:style w:type="character" w:styleId="ListLabel113">
+    <w:name w:val="ListLabel 113"/>
+    <w:qFormat/>
+    <w:rPr>
+      <w:b w:val="false"/>
+    </w:rPr>
+  </w:style>
+  <w:style w:type="character" w:styleId="ListLabel114">
+    <w:name w:val="ListLabel 114"/>
+    <w:qFormat/>
+    <w:rPr>
+      <w:rFonts w:ascii="Tahoma" w:hAnsi="Tahoma"/>
+      <w:b/>
+      <w:sz w:val="20"/>
+    </w:rPr>
+  </w:style>
+  <w:style w:type="character" w:styleId="ListLabel115">
+    <w:name w:val="ListLabel 115"/>
+    <w:qFormat/>
+    <w:rPr>
+      <w:rFonts w:eastAsia="Tahoma" w:cs="Tahoma"/>
+      <w:b w:val="false"/>
+      <w:sz w:val="20"/>
+    </w:rPr>
+  </w:style>
+  <w:style w:type="character" w:styleId="ListLabel116">
+    <w:name w:val="ListLabel 116"/>
+    <w:qFormat/>
+    <w:rPr>
+      <w:rFonts w:ascii="Tahoma" w:hAnsi="Tahoma"/>
+      <w:b w:val="false"/>
+      <w:sz w:val="20"/>
+    </w:rPr>
+  </w:style>
+  <w:style w:type="character" w:styleId="ListLabel117">
+    <w:name w:val="ListLabel 117"/>
+    <w:qFormat/>
+    <w:rPr>
+      <w:b w:val="false"/>
+    </w:rPr>
+  </w:style>
+  <w:style w:type="character" w:styleId="ListLabel118">
+    <w:name w:val="ListLabel 118"/>
+    <w:qFormat/>
+    <w:rPr>
+      <w:b w:val="false"/>
+    </w:rPr>
+  </w:style>
+  <w:style w:type="character" w:styleId="ListLabel119">
+    <w:name w:val="ListLabel 119"/>
+    <w:qFormat/>
+    <w:rPr>
+      <w:b w:val="false"/>
+    </w:rPr>
+  </w:style>
+  <w:style w:type="character" w:styleId="ListLabel120">
+    <w:name w:val="ListLabel 120"/>
+    <w:qFormat/>
+    <w:rPr>
+      <w:b w:val="false"/>
+    </w:rPr>
+  </w:style>
+  <w:style w:type="character" w:styleId="ListLabel121">
+    <w:name w:val="ListLabel 121"/>
+    <w:qFormat/>
+    <w:rPr>
+      <w:b w:val="false"/>
+    </w:rPr>
+  </w:style>
+  <w:style w:type="character" w:styleId="ListLabel122">
+    <w:name w:val="ListLabel 122"/>
+    <w:qFormat/>
+    <w:rPr>
+      <w:rFonts w:eastAsia="Tahoma" w:cs="Tahoma"/>
+      <w:b/>
+      <w:color w:val="000000"/>
+      <w:sz w:val="20"/>
+    </w:rPr>
+  </w:style>
+  <w:style w:type="character" w:styleId="ListLabel123">
+    <w:name w:val="ListLabel 123"/>
+    <w:qFormat/>
+    <w:rPr>
+      <w:rFonts w:eastAsia="Tahoma" w:cs="Tahoma"/>
+      <w:sz w:val="20"/>
+    </w:rPr>
+  </w:style>
+  <w:style w:type="character" w:styleId="ListLabel124">
+    <w:name w:val="ListLabel 124"/>
+    <w:qFormat/>
+    <w:rPr>
+      <w:rFonts w:eastAsia="Tahoma" w:cs="Tahoma"/>
+    </w:rPr>
+  </w:style>
+  <w:style w:type="character" w:styleId="ListLabel125">
+    <w:name w:val="ListLabel 125"/>
+    <w:qFormat/>
+    <w:rPr>
+      <w:rFonts w:eastAsia="Tahoma" w:cs="Tahoma"/>
+    </w:rPr>
+  </w:style>
+  <w:style w:type="character" w:styleId="ListLabel126">
+    <w:name w:val="ListLabel 126"/>
+    <w:qFormat/>
+    <w:rPr>
+      <w:rFonts w:eastAsia="Tahoma" w:cs="Tahoma"/>
+    </w:rPr>
+  </w:style>
+  <w:style w:type="character" w:styleId="ListLabel127">
+    <w:name w:val="ListLabel 127"/>
+    <w:qFormat/>
+    <w:rPr>
+      <w:rFonts w:eastAsia="Tahoma" w:cs="Tahoma"/>
+    </w:rPr>
+  </w:style>
+  <w:style w:type="character" w:styleId="ListLabel128">
+    <w:name w:val="ListLabel 128"/>
+    <w:qFormat/>
+    <w:rPr>
+      <w:rFonts w:eastAsia="Tahoma" w:cs="Tahoma"/>
+    </w:rPr>
+  </w:style>
+  <w:style w:type="character" w:styleId="ListLabel129">
+    <w:name w:val="ListLabel 129"/>
+    <w:qFormat/>
+    <w:rPr>
+      <w:rFonts w:eastAsia="Tahoma" w:cs="Tahoma"/>
+    </w:rPr>
+  </w:style>
+  <w:style w:type="character" w:styleId="ListLabel130">
+    <w:name w:val="ListLabel 130"/>
+    <w:qFormat/>
+    <w:rPr>
+      <w:rFonts w:eastAsia="Tahoma" w:cs="Tahoma"/>
+    </w:rPr>
+  </w:style>
+  <w:style w:type="character" w:styleId="ListLabel131">
+    <w:name w:val="ListLabel 131"/>
+    <w:qFormat/>
+    <w:rPr>
+      <w:rFonts w:eastAsia="Tahoma" w:cs="Tahoma"/>
+    </w:rPr>
+  </w:style>
+  <w:style w:type="character" w:styleId="ListLabel132">
+    <w:name w:val="ListLabel 132"/>
+    <w:qFormat/>
+    <w:rPr>
+      <w:rFonts w:eastAsia="Tahoma" w:cs="Tahoma"/>
+    </w:rPr>
+  </w:style>
+  <w:style w:type="character" w:styleId="ListLabel133">
+    <w:name w:val="ListLabel 133"/>
+    <w:qFormat/>
+    <w:rPr>
+      <w:rFonts w:eastAsia="Tahoma" w:cs="Tahoma"/>
+      <w:sz w:val="20"/>
+    </w:rPr>
+  </w:style>
+  <w:style w:type="character" w:styleId="ListLabel134">
+    <w:name w:val="ListLabel 134"/>
+    <w:qFormat/>
+    <w:rPr>
+      <w:rFonts w:eastAsia="Tahoma" w:cs="Tahoma"/>
+    </w:rPr>
+  </w:style>
+  <w:style w:type="character" w:styleId="ListLabel135">
+    <w:name w:val="ListLabel 135"/>
+    <w:qFormat/>
+    <w:rPr>
+      <w:rFonts w:eastAsia="Tahoma" w:cs="Tahoma"/>
+    </w:rPr>
+  </w:style>
+  <w:style w:type="character" w:styleId="ListLabel136">
+    <w:name w:val="ListLabel 136"/>
+    <w:qFormat/>
+    <w:rPr>
+      <w:rFonts w:eastAsia="Tahoma" w:cs="Tahoma"/>
+    </w:rPr>
+  </w:style>
+  <w:style w:type="character" w:styleId="ListLabel137">
+    <w:name w:val="ListLabel 137"/>
+    <w:qFormat/>
+    <w:rPr>
+      <w:rFonts w:eastAsia="Tahoma" w:cs="Tahoma"/>
+    </w:rPr>
+  </w:style>
+  <w:style w:type="character" w:styleId="ListLabel138">
+    <w:name w:val="ListLabel 138"/>
+    <w:qFormat/>
+    <w:rPr>
+      <w:rFonts w:eastAsia="Tahoma" w:cs="Tahoma"/>
+    </w:rPr>
+  </w:style>
+  <w:style w:type="character" w:styleId="ListLabel139">
+    <w:name w:val="ListLabel 139"/>
+    <w:qFormat/>
+    <w:rPr>
+      <w:rFonts w:eastAsia="Tahoma" w:cs="Tahoma"/>
+    </w:rPr>
+  </w:style>
+  <w:style w:type="character" w:styleId="ListLabel140">
+    <w:name w:val="ListLabel 140"/>
+    <w:qFormat/>
+    <w:rPr>
+      <w:rFonts w:eastAsia="Tahoma" w:cs="Tahoma"/>
+    </w:rPr>
+  </w:style>
+  <w:style w:type="character" w:styleId="ListLabel141">
+    <w:name w:val="ListLabel 141"/>
+    <w:qFormat/>
+    <w:rPr>
+      <w:b w:val="false"/>
+    </w:rPr>
+  </w:style>
+  <w:style w:type="character" w:styleId="ListLabel142">
+    <w:name w:val="ListLabel 142"/>
+    <w:qFormat/>
+    <w:rPr>
+      <w:rFonts w:ascii="Tahoma" w:hAnsi="Tahoma"/>
+      <w:b/>
+      <w:sz w:val="20"/>
+    </w:rPr>
+  </w:style>
+  <w:style w:type="character" w:styleId="ListLabel143">
+    <w:name w:val="ListLabel 143"/>
+    <w:qFormat/>
+    <w:rPr>
+      <w:rFonts w:eastAsia="Tahoma" w:cs="Tahoma"/>
+      <w:b w:val="false"/>
+      <w:sz w:val="20"/>
+    </w:rPr>
+  </w:style>
+  <w:style w:type="character" w:styleId="ListLabel144">
+    <w:name w:val="ListLabel 144"/>
+    <w:qFormat/>
+    <w:rPr>
+      <w:rFonts w:ascii="Tahoma" w:hAnsi="Tahoma"/>
+      <w:b w:val="false"/>
+      <w:sz w:val="20"/>
+    </w:rPr>
+  </w:style>
+  <w:style w:type="character" w:styleId="ListLabel145">
+    <w:name w:val="ListLabel 145"/>
+    <w:qFormat/>
+    <w:rPr>
+      <w:b w:val="false"/>
+    </w:rPr>
+  </w:style>
+  <w:style w:type="character" w:styleId="ListLabel146">
+    <w:name w:val="ListLabel 146"/>
+    <w:qFormat/>
+    <w:rPr>
+      <w:b w:val="false"/>
+    </w:rPr>
+  </w:style>
+  <w:style w:type="character" w:styleId="ListLabel147">
+    <w:name w:val="ListLabel 147"/>
+    <w:qFormat/>
+    <w:rPr>
+      <w:b w:val="false"/>
+    </w:rPr>
+  </w:style>
+  <w:style w:type="character" w:styleId="ListLabel148">
+    <w:name w:val="ListLabel 148"/>
+    <w:qFormat/>
+    <w:rPr>
+      <w:b w:val="false"/>
+    </w:rPr>
+  </w:style>
+  <w:style w:type="character" w:styleId="ListLabel149">
+    <w:name w:val="ListLabel 149"/>
+    <w:qFormat/>
+    <w:rPr>
+      <w:b w:val="false"/>
+    </w:rPr>
+  </w:style>
+  <w:style w:type="character" w:styleId="ListLabel150">
+    <w:name w:val="ListLabel 150"/>
+    <w:qFormat/>
+    <w:rPr>
+      <w:rFonts w:eastAsia="Tahoma" w:cs="Tahoma"/>
+      <w:b/>
+      <w:color w:val="000000"/>
+      <w:sz w:val="20"/>
+    </w:rPr>
+  </w:style>
+  <w:style w:type="character" w:styleId="ListLabel151">
+    <w:name w:val="ListLabel 151"/>
+    <w:qFormat/>
+    <w:rPr>
+      <w:rFonts w:eastAsia="Tahoma" w:cs="Tahoma"/>
+      <w:sz w:val="20"/>
+    </w:rPr>
+  </w:style>
+  <w:style w:type="character" w:styleId="ListLabel152">
+    <w:name w:val="ListLabel 152"/>
+    <w:qFormat/>
+    <w:rPr>
+      <w:rFonts w:eastAsia="Tahoma" w:cs="Tahoma"/>
+    </w:rPr>
+  </w:style>
+  <w:style w:type="character" w:styleId="ListLabel153">
+    <w:name w:val="ListLabel 153"/>
+    <w:qFormat/>
+    <w:rPr>
+      <w:rFonts w:eastAsia="Tahoma" w:cs="Tahoma"/>
+    </w:rPr>
+  </w:style>
+  <w:style w:type="character" w:styleId="ListLabel154">
+    <w:name w:val="ListLabel 154"/>
+    <w:qFormat/>
+    <w:rPr>
+      <w:rFonts w:eastAsia="Tahoma" w:cs="Tahoma"/>
+    </w:rPr>
+  </w:style>
+  <w:style w:type="character" w:styleId="ListLabel155">
+    <w:name w:val="ListLabel 155"/>
+    <w:qFormat/>
+    <w:rPr>
+      <w:rFonts w:eastAsia="Tahoma" w:cs="Tahoma"/>
+    </w:rPr>
+  </w:style>
+  <w:style w:type="character" w:styleId="ListLabel156">
+    <w:name w:val="ListLabel 156"/>
+    <w:qFormat/>
+    <w:rPr>
+      <w:rFonts w:eastAsia="Tahoma" w:cs="Tahoma"/>
+    </w:rPr>
+  </w:style>
+  <w:style w:type="character" w:styleId="ListLabel157">
+    <w:name w:val="ListLabel 157"/>
+    <w:qFormat/>
+    <w:rPr>
+      <w:rFonts w:eastAsia="Tahoma" w:cs="Tahoma"/>
+    </w:rPr>
+  </w:style>
+  <w:style w:type="character" w:styleId="ListLabel158">
+    <w:name w:val="ListLabel 158"/>
+    <w:qFormat/>
+    <w:rPr>
+      <w:rFonts w:eastAsia="Tahoma" w:cs="Tahoma"/>
+    </w:rPr>
+  </w:style>
+  <w:style w:type="character" w:styleId="ListLabel159">
+    <w:name w:val="ListLabel 159"/>
+    <w:qFormat/>
+    <w:rPr>
+      <w:rFonts w:eastAsia="Tahoma" w:cs="Tahoma"/>
+    </w:rPr>
+  </w:style>
+  <w:style w:type="character" w:styleId="ListLabel160">
+    <w:name w:val="ListLabel 160"/>
+    <w:qFormat/>
+    <w:rPr>
+      <w:rFonts w:eastAsia="Tahoma" w:cs="Tahoma"/>
+    </w:rPr>
+  </w:style>
+  <w:style w:type="character" w:styleId="ListLabel161">
+    <w:name w:val="ListLabel 161"/>
+    <w:qFormat/>
+    <w:rPr>
+      <w:rFonts w:eastAsia="Tahoma" w:cs="Tahoma"/>
+      <w:sz w:val="20"/>
+    </w:rPr>
+  </w:style>
+  <w:style w:type="character" w:styleId="ListLabel162">
+    <w:name w:val="ListLabel 162"/>
+    <w:qFormat/>
+    <w:rPr>
+      <w:rFonts w:eastAsia="Tahoma" w:cs="Tahoma"/>
+    </w:rPr>
+  </w:style>
+  <w:style w:type="character" w:styleId="ListLabel163">
+    <w:name w:val="ListLabel 163"/>
+    <w:qFormat/>
+    <w:rPr>
+      <w:rFonts w:eastAsia="Tahoma" w:cs="Tahoma"/>
+    </w:rPr>
+  </w:style>
+  <w:style w:type="character" w:styleId="ListLabel164">
+    <w:name w:val="ListLabel 164"/>
+    <w:qFormat/>
+    <w:rPr>
+      <w:rFonts w:eastAsia="Tahoma" w:cs="Tahoma"/>
+    </w:rPr>
+  </w:style>
+  <w:style w:type="character" w:styleId="ListLabel165">
+    <w:name w:val="ListLabel 165"/>
+    <w:qFormat/>
+    <w:rPr>
+      <w:rFonts w:eastAsia="Tahoma" w:cs="Tahoma"/>
+    </w:rPr>
+  </w:style>
+  <w:style w:type="character" w:styleId="ListLabel166">
+    <w:name w:val="ListLabel 166"/>
+    <w:qFormat/>
+    <w:rPr>
+      <w:rFonts w:eastAsia="Tahoma" w:cs="Tahoma"/>
+    </w:rPr>
+  </w:style>
+  <w:style w:type="character" w:styleId="ListLabel167">
+    <w:name w:val="ListLabel 167"/>
+    <w:qFormat/>
+    <w:rPr>
+      <w:rFonts w:eastAsia="Tahoma" w:cs="Tahoma"/>
+    </w:rPr>
+  </w:style>
+  <w:style w:type="character" w:styleId="ListLabel168">
+    <w:name w:val="ListLabel 168"/>
+    <w:qFormat/>
+    <w:rPr>
+      <w:rFonts w:eastAsia="Tahoma" w:cs="Tahoma"/>
+    </w:rPr>
+  </w:style>
+  <w:style w:type="character" w:styleId="ListLabel169">
+    <w:name w:val="ListLabel 169"/>
+    <w:qFormat/>
+    <w:rPr>
+      <w:b w:val="false"/>
+    </w:rPr>
+  </w:style>
+  <w:style w:type="character" w:styleId="ListLabel170">
+    <w:name w:val="ListLabel 170"/>
+    <w:qFormat/>
+    <w:rPr>
+      <w:rFonts w:ascii="Tahoma" w:hAnsi="Tahoma"/>
+      <w:b/>
+      <w:sz w:val="20"/>
+    </w:rPr>
+  </w:style>
+  <w:style w:type="character" w:styleId="ListLabel171">
+    <w:name w:val="ListLabel 171"/>
+    <w:qFormat/>
+    <w:rPr>
+      <w:rFonts w:eastAsia="Tahoma" w:cs="Tahoma"/>
+      <w:b w:val="false"/>
+      <w:sz w:val="20"/>
+    </w:rPr>
+  </w:style>
+  <w:style w:type="character" w:styleId="ListLabel172">
+    <w:name w:val="ListLabel 172"/>
+    <w:qFormat/>
+    <w:rPr>
+      <w:rFonts w:ascii="Tahoma" w:hAnsi="Tahoma"/>
+      <w:b w:val="false"/>
+      <w:sz w:val="20"/>
+    </w:rPr>
+  </w:style>
+  <w:style w:type="character" w:styleId="ListLabel173">
+    <w:name w:val="ListLabel 173"/>
+    <w:qFormat/>
+    <w:rPr>
+      <w:b w:val="false"/>
+    </w:rPr>
+  </w:style>
+  <w:style w:type="character" w:styleId="ListLabel174">
+    <w:name w:val="ListLabel 174"/>
+    <w:qFormat/>
+    <w:rPr>
+      <w:b w:val="false"/>
+    </w:rPr>
+  </w:style>
+  <w:style w:type="character" w:styleId="ListLabel175">
+    <w:name w:val="ListLabel 175"/>
+    <w:qFormat/>
+    <w:rPr>
+      <w:b w:val="false"/>
+    </w:rPr>
+  </w:style>
+  <w:style w:type="character" w:styleId="ListLabel176">
+    <w:name w:val="ListLabel 176"/>
+    <w:qFormat/>
+    <w:rPr>
+      <w:b w:val="false"/>
+    </w:rPr>
+  </w:style>
+  <w:style w:type="character" w:styleId="ListLabel177">
+    <w:name w:val="ListLabel 177"/>
+    <w:qFormat/>
+    <w:rPr>
+      <w:b w:val="false"/>
+    </w:rPr>
+  </w:style>
+  <w:style w:type="character" w:styleId="ListLabel178">
+    <w:name w:val="ListLabel 178"/>
+    <w:qFormat/>
+    <w:rPr>
+      <w:rFonts w:eastAsia="Tahoma" w:cs="Tahoma"/>
+      <w:b/>
+      <w:color w:val="000000"/>
+      <w:sz w:val="20"/>
+    </w:rPr>
+  </w:style>
+  <w:style w:type="character" w:styleId="ListLabel179">
+    <w:name w:val="ListLabel 179"/>
+    <w:qFormat/>
+    <w:rPr>
+      <w:rFonts w:eastAsia="Tahoma" w:cs="Tahoma"/>
+      <w:sz w:val="20"/>
+    </w:rPr>
+  </w:style>
+  <w:style w:type="character" w:styleId="ListLabel180">
+    <w:name w:val="ListLabel 180"/>
+    <w:qFormat/>
+    <w:rPr>
+      <w:rFonts w:eastAsia="Tahoma" w:cs="Tahoma"/>
+    </w:rPr>
+  </w:style>
+  <w:style w:type="character" w:styleId="ListLabel181">
+    <w:name w:val="ListLabel 181"/>
+    <w:qFormat/>
+    <w:rPr>
+      <w:rFonts w:eastAsia="Tahoma" w:cs="Tahoma"/>
+    </w:rPr>
+  </w:style>
+  <w:style w:type="character" w:styleId="ListLabel182">
+    <w:name w:val="ListLabel 182"/>
+    <w:qFormat/>
+    <w:rPr>
+      <w:rFonts w:eastAsia="Tahoma" w:cs="Tahoma"/>
+    </w:rPr>
+  </w:style>
+  <w:style w:type="character" w:styleId="ListLabel183">
+    <w:name w:val="ListLabel 183"/>
+    <w:qFormat/>
+    <w:rPr>
+      <w:rFonts w:eastAsia="Tahoma" w:cs="Tahoma"/>
+    </w:rPr>
+  </w:style>
+  <w:style w:type="character" w:styleId="ListLabel184">
+    <w:name w:val="ListLabel 184"/>
+    <w:qFormat/>
+    <w:rPr>
+      <w:rFonts w:eastAsia="Tahoma" w:cs="Tahoma"/>
+    </w:rPr>
+  </w:style>
+  <w:style w:type="character" w:styleId="ListLabel185">
+    <w:name w:val="ListLabel 185"/>
+    <w:qFormat/>
+    <w:rPr>
+      <w:rFonts w:eastAsia="Tahoma" w:cs="Tahoma"/>
+    </w:rPr>
+  </w:style>
+  <w:style w:type="character" w:styleId="ListLabel186">
+    <w:name w:val="ListLabel 186"/>
+    <w:qFormat/>
+    <w:rPr>
+      <w:rFonts w:eastAsia="Tahoma" w:cs="Tahoma"/>
+    </w:rPr>
+  </w:style>
+  <w:style w:type="character" w:styleId="ListLabel187">
+    <w:name w:val="ListLabel 187"/>
+    <w:qFormat/>
+    <w:rPr>
+      <w:rFonts w:eastAsia="Tahoma" w:cs="Tahoma"/>
+    </w:rPr>
+  </w:style>
+  <w:style w:type="character" w:styleId="ListLabel188">
+    <w:name w:val="ListLabel 188"/>
+    <w:qFormat/>
+    <w:rPr>
+      <w:rFonts w:eastAsia="Tahoma" w:cs="Tahoma"/>
+    </w:rPr>
+  </w:style>
+  <w:style w:type="character" w:styleId="ListLabel189">
+    <w:name w:val="ListLabel 189"/>
+    <w:qFormat/>
+    <w:rPr>
+      <w:rFonts w:eastAsia="Tahoma" w:cs="Tahoma"/>
+      <w:sz w:val="20"/>
+    </w:rPr>
+  </w:style>
+  <w:style w:type="character" w:styleId="ListLabel190">
+    <w:name w:val="ListLabel 190"/>
+    <w:qFormat/>
+    <w:rPr>
+      <w:rFonts w:eastAsia="Tahoma" w:cs="Tahoma"/>
+    </w:rPr>
+  </w:style>
+  <w:style w:type="character" w:styleId="ListLabel191">
+    <w:name w:val="ListLabel 191"/>
+    <w:qFormat/>
+    <w:rPr>
+      <w:rFonts w:eastAsia="Tahoma" w:cs="Tahoma"/>
+    </w:rPr>
+  </w:style>
+  <w:style w:type="character" w:styleId="ListLabel192">
+    <w:name w:val="ListLabel 192"/>
+    <w:qFormat/>
+    <w:rPr>
+      <w:rFonts w:eastAsia="Tahoma" w:cs="Tahoma"/>
+    </w:rPr>
+  </w:style>
+  <w:style w:type="character" w:styleId="ListLabel193">
+    <w:name w:val="ListLabel 193"/>
+    <w:qFormat/>
+    <w:rPr>
+      <w:rFonts w:eastAsia="Tahoma" w:cs="Tahoma"/>
+    </w:rPr>
+  </w:style>
+  <w:style w:type="character" w:styleId="ListLabel194">
+    <w:name w:val="ListLabel 194"/>
+    <w:qFormat/>
+    <w:rPr>
+      <w:rFonts w:eastAsia="Tahoma" w:cs="Tahoma"/>
+    </w:rPr>
+  </w:style>
+  <w:style w:type="character" w:styleId="ListLabel195">
+    <w:name w:val="ListLabel 195"/>
+    <w:qFormat/>
+    <w:rPr>
+      <w:rFonts w:eastAsia="Tahoma" w:cs="Tahoma"/>
+    </w:rPr>
+  </w:style>
+  <w:style w:type="character" w:styleId="ListLabel196">
+    <w:name w:val="ListLabel 196"/>
+    <w:qFormat/>
+    <w:rPr>
+      <w:rFonts w:eastAsia="Tahoma" w:cs="Tahoma"/>
+    </w:rPr>
+  </w:style>
+  <w:style w:type="character" w:styleId="ListLabel197">
+    <w:name w:val="ListLabel 197"/>
+    <w:qFormat/>
+    <w:rPr>
+      <w:b w:val="false"/>
+    </w:rPr>
+  </w:style>
+  <w:style w:type="character" w:styleId="ListLabel198">
+    <w:name w:val="ListLabel 198"/>
+    <w:qFormat/>
+    <w:rPr>
+      <w:rFonts w:ascii="Tahoma" w:hAnsi="Tahoma"/>
+      <w:b/>
+      <w:sz w:val="20"/>
+    </w:rPr>
+  </w:style>
+  <w:style w:type="character" w:styleId="ListLabel199">
+    <w:name w:val="ListLabel 199"/>
+    <w:qFormat/>
+    <w:rPr>
+      <w:rFonts w:eastAsia="Tahoma" w:cs="Tahoma"/>
+      <w:b w:val="false"/>
+      <w:sz w:val="20"/>
+    </w:rPr>
+  </w:style>
+  <w:style w:type="character" w:styleId="ListLabel200">
+    <w:name w:val="ListLabel 200"/>
+    <w:qFormat/>
+    <w:rPr>
+      <w:rFonts w:ascii="Tahoma" w:hAnsi="Tahoma"/>
+      <w:b w:val="false"/>
+      <w:sz w:val="20"/>
+    </w:rPr>
+  </w:style>
+  <w:style w:type="character" w:styleId="ListLabel201">
+    <w:name w:val="ListLabel 201"/>
+    <w:qFormat/>
+    <w:rPr>
+      <w:b w:val="false"/>
+    </w:rPr>
+  </w:style>
+  <w:style w:type="character" w:styleId="ListLabel202">
+    <w:name w:val="ListLabel 202"/>
+    <w:qFormat/>
+    <w:rPr>
+      <w:b w:val="false"/>
+    </w:rPr>
+  </w:style>
+  <w:style w:type="character" w:styleId="ListLabel203">
+    <w:name w:val="ListLabel 203"/>
+    <w:qFormat/>
+    <w:rPr>
+      <w:b w:val="false"/>
+    </w:rPr>
+  </w:style>
+  <w:style w:type="character" w:styleId="ListLabel204">
+    <w:name w:val="ListLabel 204"/>
+    <w:qFormat/>
+    <w:rPr>
+      <w:b w:val="false"/>
+    </w:rPr>
+  </w:style>
+  <w:style w:type="character" w:styleId="ListLabel205">
+    <w:name w:val="ListLabel 205"/>
+    <w:qFormat/>
+    <w:rPr>
+      <w:b w:val="false"/>
+    </w:rPr>
+  </w:style>
+  <w:style w:type="character" w:styleId="ListLabel206">
+    <w:name w:val="ListLabel 206"/>
+    <w:qFormat/>
+    <w:rPr>
+      <w:rFonts w:eastAsia="Tahoma" w:cs="Tahoma"/>
+      <w:b/>
+      <w:color w:val="000000"/>
+      <w:sz w:val="20"/>
+    </w:rPr>
+  </w:style>
+  <w:style w:type="character" w:styleId="ListLabel207">
+    <w:name w:val="ListLabel 207"/>
+    <w:qFormat/>
+    <w:rPr>
+      <w:rFonts w:eastAsia="Tahoma" w:cs="Tahoma"/>
+      <w:sz w:val="20"/>
+    </w:rPr>
+  </w:style>
+  <w:style w:type="character" w:styleId="ListLabel208">
+    <w:name w:val="ListLabel 208"/>
+    <w:qFormat/>
+    <w:rPr>
+      <w:rFonts w:eastAsia="Tahoma" w:cs="Tahoma"/>
+    </w:rPr>
+  </w:style>
+  <w:style w:type="character" w:styleId="ListLabel209">
+    <w:name w:val="ListLabel 209"/>
+    <w:qFormat/>
+    <w:rPr>
+      <w:rFonts w:eastAsia="Tahoma" w:cs="Tahoma"/>
+    </w:rPr>
+  </w:style>
+  <w:style w:type="character" w:styleId="ListLabel210">
+    <w:name w:val="ListLabel 210"/>
+    <w:qFormat/>
+    <w:rPr>
+      <w:rFonts w:eastAsia="Tahoma" w:cs="Tahoma"/>
+    </w:rPr>
+  </w:style>
+  <w:style w:type="character" w:styleId="ListLabel211">
+    <w:name w:val="ListLabel 211"/>
+    <w:qFormat/>
+    <w:rPr>
+      <w:rFonts w:eastAsia="Tahoma" w:cs="Tahoma"/>
+    </w:rPr>
+  </w:style>
+  <w:style w:type="character" w:styleId="ListLabel212">
+    <w:name w:val="ListLabel 212"/>
+    <w:qFormat/>
+    <w:rPr>
+      <w:rFonts w:eastAsia="Tahoma" w:cs="Tahoma"/>
+    </w:rPr>
+  </w:style>
+  <w:style w:type="character" w:styleId="ListLabel213">
+    <w:name w:val="ListLabel 213"/>
+    <w:qFormat/>
+    <w:rPr>
+      <w:rFonts w:eastAsia="Tahoma" w:cs="Tahoma"/>
+    </w:rPr>
+  </w:style>
+  <w:style w:type="character" w:styleId="ListLabel214">
+    <w:name w:val="ListLabel 214"/>
+    <w:qFormat/>
+    <w:rPr>
+      <w:rFonts w:eastAsia="Tahoma" w:cs="Tahoma"/>
+    </w:rPr>
+  </w:style>
+  <w:style w:type="character" w:styleId="ListLabel215">
+    <w:name w:val="ListLabel 215"/>
+    <w:qFormat/>
+    <w:rPr>
+      <w:rFonts w:eastAsia="Tahoma" w:cs="Tahoma"/>
+    </w:rPr>
+  </w:style>
+  <w:style w:type="character" w:styleId="ListLabel216">
+    <w:name w:val="ListLabel 216"/>
+    <w:qFormat/>
+    <w:rPr>
+      <w:rFonts w:eastAsia="Tahoma" w:cs="Tahoma"/>
+    </w:rPr>
+  </w:style>
+  <w:style w:type="character" w:styleId="ListLabel217">
+    <w:name w:val="ListLabel 217"/>
+    <w:qFormat/>
+    <w:rPr>
+      <w:rFonts w:eastAsia="Tahoma" w:cs="Tahoma"/>
+      <w:sz w:val="20"/>
+    </w:rPr>
+  </w:style>
+  <w:style w:type="character" w:styleId="ListLabel218">
+    <w:name w:val="ListLabel 218"/>
+    <w:qFormat/>
+    <w:rPr>
+      <w:rFonts w:eastAsia="Tahoma" w:cs="Tahoma"/>
+    </w:rPr>
+  </w:style>
+  <w:style w:type="character" w:styleId="ListLabel219">
+    <w:name w:val="ListLabel 219"/>
+    <w:qFormat/>
+    <w:rPr>
+      <w:rFonts w:eastAsia="Tahoma" w:cs="Tahoma"/>
+    </w:rPr>
+  </w:style>
+  <w:style w:type="character" w:styleId="ListLabel220">
+    <w:name w:val="ListLabel 220"/>
+    <w:qFormat/>
+    <w:rPr>
+      <w:rFonts w:eastAsia="Tahoma" w:cs="Tahoma"/>
+    </w:rPr>
+  </w:style>
+  <w:style w:type="character" w:styleId="ListLabel221">
+    <w:name w:val="ListLabel 221"/>
+    <w:qFormat/>
+    <w:rPr>
+      <w:rFonts w:eastAsia="Tahoma" w:cs="Tahoma"/>
+    </w:rPr>
+  </w:style>
+  <w:style w:type="character" w:styleId="ListLabel222">
+    <w:name w:val="ListLabel 222"/>
+    <w:qFormat/>
+    <w:rPr>
+      <w:rFonts w:eastAsia="Tahoma" w:cs="Tahoma"/>
+    </w:rPr>
+  </w:style>
+  <w:style w:type="character" w:styleId="ListLabel223">
+    <w:name w:val="ListLabel 223"/>
+    <w:qFormat/>
+    <w:rPr>
+      <w:rFonts w:eastAsia="Tahoma" w:cs="Tahoma"/>
+    </w:rPr>
+  </w:style>
+  <w:style w:type="character" w:styleId="ListLabel224">
+    <w:name w:val="ListLabel 224"/>
+    <w:qFormat/>
+    <w:rPr>
+      <w:rFonts w:eastAsia="Tahoma" w:cs="Tahoma"/>
+    </w:rPr>
+  </w:style>
+  <w:style w:type="character" w:styleId="ListLabel225">
+    <w:name w:val="ListLabel 225"/>
+    <w:qFormat/>
+    <w:rPr>
+      <w:b w:val="false"/>
+    </w:rPr>
+  </w:style>
+  <w:style w:type="character" w:styleId="ListLabel226">
+    <w:name w:val="ListLabel 226"/>
+    <w:qFormat/>
+    <w:rPr>
+      <w:rFonts w:ascii="Tahoma" w:hAnsi="Tahoma"/>
+      <w:b/>
+      <w:sz w:val="20"/>
+    </w:rPr>
+  </w:style>
+  <w:style w:type="character" w:styleId="ListLabel227">
+    <w:name w:val="ListLabel 227"/>
+    <w:qFormat/>
+    <w:rPr>
+      <w:rFonts w:eastAsia="Tahoma" w:cs="Tahoma"/>
+      <w:b w:val="false"/>
+      <w:sz w:val="20"/>
+    </w:rPr>
+  </w:style>
+  <w:style w:type="character" w:styleId="ListLabel228">
+    <w:name w:val="ListLabel 228"/>
+    <w:qFormat/>
+    <w:rPr>
+      <w:rFonts w:ascii="Tahoma" w:hAnsi="Tahoma"/>
+      <w:b w:val="false"/>
+      <w:sz w:val="20"/>
+    </w:rPr>
+  </w:style>
+  <w:style w:type="character" w:styleId="ListLabel229">
+    <w:name w:val="ListLabel 229"/>
+    <w:qFormat/>
+    <w:rPr>
+      <w:b w:val="false"/>
+    </w:rPr>
+  </w:style>
+  <w:style w:type="character" w:styleId="ListLabel230">
+    <w:name w:val="ListLabel 230"/>
+    <w:qFormat/>
+    <w:rPr>
+      <w:b w:val="false"/>
+    </w:rPr>
+  </w:style>
+  <w:style w:type="character" w:styleId="ListLabel231">
+    <w:name w:val="ListLabel 231"/>
+    <w:qFormat/>
+    <w:rPr>
+      <w:b w:val="false"/>
+    </w:rPr>
+  </w:style>
+  <w:style w:type="character" w:styleId="ListLabel232">
+    <w:name w:val="ListLabel 232"/>
+    <w:qFormat/>
+    <w:rPr>
+      <w:b w:val="false"/>
+    </w:rPr>
+  </w:style>
+  <w:style w:type="character" w:styleId="ListLabel233">
+    <w:name w:val="ListLabel 233"/>
+    <w:qFormat/>
+    <w:rPr>
+      <w:b w:val="false"/>
+    </w:rPr>
+  </w:style>
+  <w:style w:type="character" w:styleId="ListLabel234">
+    <w:name w:val="ListLabel 234"/>
+    <w:qFormat/>
+    <w:rPr>
+      <w:rFonts w:eastAsia="Tahoma" w:cs="Tahoma"/>
+      <w:b/>
+      <w:color w:val="000000"/>
+      <w:sz w:val="20"/>
+    </w:rPr>
+  </w:style>
+  <w:style w:type="character" w:styleId="ListLabel235">
+    <w:name w:val="ListLabel 235"/>
+    <w:qFormat/>
+    <w:rPr>
+      <w:rFonts w:eastAsia="Tahoma" w:cs="Tahoma"/>
+      <w:sz w:val="20"/>
+    </w:rPr>
+  </w:style>
+  <w:style w:type="character" w:styleId="ListLabel236">
+    <w:name w:val="ListLabel 236"/>
+    <w:qFormat/>
+    <w:rPr>
+      <w:rFonts w:eastAsia="Tahoma" w:cs="Tahoma"/>
+    </w:rPr>
+  </w:style>
+  <w:style w:type="character" w:styleId="ListLabel237">
+    <w:name w:val="ListLabel 237"/>
+    <w:qFormat/>
+    <w:rPr>
+      <w:rFonts w:eastAsia="Tahoma" w:cs="Tahoma"/>
+    </w:rPr>
+  </w:style>
+  <w:style w:type="character" w:styleId="ListLabel238">
+    <w:name w:val="ListLabel 238"/>
+    <w:qFormat/>
+    <w:rPr>
+      <w:rFonts w:eastAsia="Tahoma" w:cs="Tahoma"/>
+    </w:rPr>
+  </w:style>
+  <w:style w:type="character" w:styleId="ListLabel239">
+    <w:name w:val="ListLabel 239"/>
+    <w:qFormat/>
+    <w:rPr>
+      <w:rFonts w:eastAsia="Tahoma" w:cs="Tahoma"/>
+    </w:rPr>
+  </w:style>
+  <w:style w:type="character" w:styleId="ListLabel240">
+    <w:name w:val="ListLabel 240"/>
+    <w:qFormat/>
+    <w:rPr>
+      <w:rFonts w:eastAsia="Tahoma" w:cs="Tahoma"/>
+    </w:rPr>
+  </w:style>
+  <w:style w:type="character" w:styleId="ListLabel241">
+    <w:name w:val="ListLabel 241"/>
+    <w:qFormat/>
+    <w:rPr>
+      <w:rFonts w:eastAsia="Tahoma" w:cs="Tahoma"/>
+    </w:rPr>
+  </w:style>
+  <w:style w:type="character" w:styleId="ListLabel242">
+    <w:name w:val="ListLabel 242"/>
+    <w:qFormat/>
+    <w:rPr>
+      <w:rFonts w:eastAsia="Tahoma" w:cs="Tahoma"/>
+    </w:rPr>
+  </w:style>
+  <w:style w:type="character" w:styleId="ListLabel243">
+    <w:name w:val="ListLabel 243"/>
+    <w:qFormat/>
+    <w:rPr>
+      <w:rFonts w:eastAsia="Tahoma" w:cs="Tahoma"/>
+    </w:rPr>
+  </w:style>
+  <w:style w:type="character" w:styleId="ListLabel244">
+    <w:name w:val="ListLabel 244"/>
+    <w:qFormat/>
+    <w:rPr>
+      <w:rFonts w:eastAsia="Tahoma" w:cs="Tahoma"/>
+    </w:rPr>
+  </w:style>
+  <w:style w:type="character" w:styleId="ListLabel245">
+    <w:name w:val="ListLabel 245"/>
+    <w:qFormat/>
+    <w:rPr>
+      <w:rFonts w:eastAsia="Tahoma" w:cs="Tahoma"/>
+      <w:sz w:val="20"/>
+    </w:rPr>
+  </w:style>
+  <w:style w:type="character" w:styleId="ListLabel246">
+    <w:name w:val="ListLabel 246"/>
+    <w:qFormat/>
+    <w:rPr>
+      <w:rFonts w:eastAsia="Tahoma" w:cs="Tahoma"/>
+    </w:rPr>
+  </w:style>
+  <w:style w:type="character" w:styleId="ListLabel247">
+    <w:name w:val="ListLabel 247"/>
+    <w:qFormat/>
+    <w:rPr>
+      <w:rFonts w:eastAsia="Tahoma" w:cs="Tahoma"/>
+    </w:rPr>
+  </w:style>
+  <w:style w:type="character" w:styleId="ListLabel248">
+    <w:name w:val="ListLabel 248"/>
+    <w:qFormat/>
+    <w:rPr>
+      <w:rFonts w:eastAsia="Tahoma" w:cs="Tahoma"/>
+    </w:rPr>
+  </w:style>
+  <w:style w:type="character" w:styleId="ListLabel249">
+    <w:name w:val="ListLabel 249"/>
+    <w:qFormat/>
+    <w:rPr>
+      <w:rFonts w:eastAsia="Tahoma" w:cs="Tahoma"/>
+    </w:rPr>
+  </w:style>
+  <w:style w:type="character" w:styleId="ListLabel250">
+    <w:name w:val="ListLabel 250"/>
+    <w:qFormat/>
+    <w:rPr>
+      <w:rFonts w:eastAsia="Tahoma" w:cs="Tahoma"/>
+    </w:rPr>
+  </w:style>
+  <w:style w:type="character" w:styleId="ListLabel251">
+    <w:name w:val="ListLabel 251"/>
+    <w:qFormat/>
+    <w:rPr>
+      <w:rFonts w:eastAsia="Tahoma" w:cs="Tahoma"/>
+    </w:rPr>
+  </w:style>
+  <w:style w:type="character" w:styleId="ListLabel252">
+    <w:name w:val="ListLabel 252"/>
+    <w:qFormat/>
+    <w:rPr>
+      <w:rFonts w:eastAsia="Tahoma" w:cs="Tahoma"/>
+    </w:rPr>
+  </w:style>
+  <w:style w:type="character" w:styleId="ListLabel253">
+    <w:name w:val="ListLabel 253"/>
+    <w:qFormat/>
+    <w:rPr>
+      <w:b w:val="false"/>
+    </w:rPr>
+  </w:style>
+  <w:style w:type="character" w:styleId="ListLabel254">
+    <w:name w:val="ListLabel 254"/>
+    <w:qFormat/>
+    <w:rPr>
+      <w:rFonts w:ascii="Tahoma" w:hAnsi="Tahoma"/>
+      <w:b/>
+      <w:sz w:val="20"/>
+    </w:rPr>
+  </w:style>
+  <w:style w:type="character" w:styleId="ListLabel255">
+    <w:name w:val="ListLabel 255"/>
+    <w:qFormat/>
+    <w:rPr>
+      <w:rFonts w:eastAsia="Tahoma" w:cs="Tahoma"/>
+      <w:b w:val="false"/>
+      <w:sz w:val="20"/>
+    </w:rPr>
+  </w:style>
+  <w:style w:type="character" w:styleId="ListLabel256">
+    <w:name w:val="ListLabel 256"/>
+    <w:qFormat/>
+    <w:rPr>
+      <w:rFonts w:ascii="Tahoma" w:hAnsi="Tahoma"/>
+      <w:b w:val="false"/>
+      <w:sz w:val="20"/>
+    </w:rPr>
+  </w:style>
+  <w:style w:type="character" w:styleId="ListLabel257">
+    <w:name w:val="ListLabel 257"/>
+    <w:qFormat/>
+    <w:rPr>
+      <w:b w:val="false"/>
+    </w:rPr>
+  </w:style>
+  <w:style w:type="character" w:styleId="ListLabel258">
+    <w:name w:val="ListLabel 258"/>
+    <w:qFormat/>
+    <w:rPr>
+      <w:b w:val="false"/>
+    </w:rPr>
+  </w:style>
+  <w:style w:type="character" w:styleId="ListLabel259">
+    <w:name w:val="ListLabel 259"/>
+    <w:qFormat/>
+    <w:rPr>
+      <w:b w:val="false"/>
+    </w:rPr>
+  </w:style>
+  <w:style w:type="character" w:styleId="ListLabel260">
+    <w:name w:val="ListLabel 260"/>
+    <w:qFormat/>
+    <w:rPr>
+      <w:b w:val="false"/>
+    </w:rPr>
+  </w:style>
+  <w:style w:type="character" w:styleId="ListLabel261">
+    <w:name w:val="ListLabel 261"/>
+    <w:qFormat/>
+    <w:rPr>
+      <w:b w:val="false"/>
+    </w:rPr>
+  </w:style>
+  <w:style w:type="character" w:styleId="ListLabel262">
+    <w:name w:val="ListLabel 262"/>
+    <w:qFormat/>
+    <w:rPr>
+      <w:rFonts w:eastAsia="Tahoma" w:cs="Tahoma"/>
+      <w:b/>
+      <w:color w:val="000000"/>
+      <w:sz w:val="20"/>
+    </w:rPr>
+  </w:style>
+  <w:style w:type="character" w:styleId="ListLabel263">
+    <w:name w:val="ListLabel 263"/>
+    <w:qFormat/>
+    <w:rPr>
+      <w:rFonts w:eastAsia="Tahoma" w:cs="Tahoma"/>
+      <w:sz w:val="20"/>
+    </w:rPr>
+  </w:style>
+  <w:style w:type="character" w:styleId="ListLabel264">
+    <w:name w:val="ListLabel 264"/>
+    <w:qFormat/>
+    <w:rPr>
+      <w:rFonts w:eastAsia="Tahoma" w:cs="Tahoma"/>
+    </w:rPr>
+  </w:style>
+  <w:style w:type="character" w:styleId="ListLabel265">
+    <w:name w:val="ListLabel 265"/>
+    <w:qFormat/>
+    <w:rPr>
+      <w:rFonts w:eastAsia="Tahoma" w:cs="Tahoma"/>
+    </w:rPr>
+  </w:style>
+  <w:style w:type="character" w:styleId="ListLabel266">
+    <w:name w:val="ListLabel 266"/>
+    <w:qFormat/>
+    <w:rPr>
+      <w:rFonts w:eastAsia="Tahoma" w:cs="Tahoma"/>
+    </w:rPr>
+  </w:style>
+  <w:style w:type="character" w:styleId="ListLabel267">
+    <w:name w:val="ListLabel 267"/>
+    <w:qFormat/>
+    <w:rPr>
+      <w:rFonts w:eastAsia="Tahoma" w:cs="Tahoma"/>
+    </w:rPr>
+  </w:style>
+  <w:style w:type="character" w:styleId="ListLabel268">
+    <w:name w:val="ListLabel 268"/>
+    <w:qFormat/>
+    <w:rPr>
+      <w:rFonts w:eastAsia="Tahoma" w:cs="Tahoma"/>
+    </w:rPr>
+  </w:style>
+  <w:style w:type="character" w:styleId="ListLabel269">
+    <w:name w:val="ListLabel 269"/>
+    <w:qFormat/>
+    <w:rPr>
+      <w:rFonts w:eastAsia="Tahoma" w:cs="Tahoma"/>
+    </w:rPr>
+  </w:style>
+  <w:style w:type="character" w:styleId="ListLabel270">
+    <w:name w:val="ListLabel 270"/>
+    <w:qFormat/>
+    <w:rPr>
+      <w:rFonts w:eastAsia="Tahoma" w:cs="Tahoma"/>
+    </w:rPr>
+  </w:style>
+  <w:style w:type="character" w:styleId="ListLabel271">
+    <w:name w:val="ListLabel 271"/>
+    <w:qFormat/>
+    <w:rPr>
+      <w:rFonts w:eastAsia="Tahoma" w:cs="Tahoma"/>
+    </w:rPr>
+  </w:style>
+  <w:style w:type="character" w:styleId="ListLabel272">
+    <w:name w:val="ListLabel 272"/>
+    <w:qFormat/>
+    <w:rPr>
+      <w:rFonts w:eastAsia="Tahoma" w:cs="Tahoma"/>
+    </w:rPr>
+  </w:style>
+  <w:style w:type="character" w:styleId="ListLabel273">
+    <w:name w:val="ListLabel 273"/>
+    <w:qFormat/>
+    <w:rPr>
+      <w:rFonts w:eastAsia="Tahoma" w:cs="Tahoma"/>
+      <w:sz w:val="20"/>
+    </w:rPr>
+  </w:style>
+  <w:style w:type="character" w:styleId="ListLabel274">
+    <w:name w:val="ListLabel 274"/>
+    <w:qFormat/>
+    <w:rPr>
+      <w:rFonts w:eastAsia="Tahoma" w:cs="Tahoma"/>
+    </w:rPr>
+  </w:style>
+  <w:style w:type="character" w:styleId="ListLabel275">
+    <w:name w:val="ListLabel 275"/>
+    <w:qFormat/>
+    <w:rPr>
+      <w:rFonts w:eastAsia="Tahoma" w:cs="Tahoma"/>
+    </w:rPr>
+  </w:style>
+  <w:style w:type="character" w:styleId="ListLabel276">
+    <w:name w:val="ListLabel 276"/>
+    <w:qFormat/>
+    <w:rPr>
+      <w:rFonts w:eastAsia="Tahoma" w:cs="Tahoma"/>
+    </w:rPr>
+  </w:style>
+  <w:style w:type="character" w:styleId="ListLabel277">
+    <w:name w:val="ListLabel 277"/>
+    <w:qFormat/>
+    <w:rPr>
+      <w:rFonts w:eastAsia="Tahoma" w:cs="Tahoma"/>
+    </w:rPr>
+  </w:style>
+  <w:style w:type="character" w:styleId="ListLabel278">
+    <w:name w:val="ListLabel 278"/>
+    <w:qFormat/>
+    <w:rPr>
+      <w:rFonts w:eastAsia="Tahoma" w:cs="Tahoma"/>
+    </w:rPr>
+  </w:style>
+  <w:style w:type="character" w:styleId="ListLabel279">
+    <w:name w:val="ListLabel 279"/>
+    <w:qFormat/>
+    <w:rPr>
+      <w:rFonts w:eastAsia="Tahoma" w:cs="Tahoma"/>
+    </w:rPr>
+  </w:style>
+  <w:style w:type="character" w:styleId="ListLabel280">
+    <w:name w:val="ListLabel 280"/>
     <w:qFormat/>
     <w:rPr>
       <w:rFonts w:eastAsia="Tahoma" w:cs="Tahoma"/>
@@ -3809,7 +5579,7 @@
       <w:rFonts w:cs="Lohit Devanagari"/>
     </w:rPr>
   </w:style>
-  <w:style w:type="paragraph" w:styleId="Normal1" w:default="1">
+  <w:style w:type="paragraph" w:styleId="LOnormal" w:default="1">
     <w:name w:val="LO-normal"/>
     <w:qFormat/>
     <w:pPr>
@@ -3828,7 +5598,7 @@
   </w:style>
   <w:style w:type="paragraph" w:styleId="Title">
     <w:name w:val="Title"/>
-    <w:basedOn w:val="Normal1"/>
+    <w:basedOn w:val="LOnormal"/>
     <w:next w:val="Normal"/>
     <w:qFormat/>
     <w:pPr>
@@ -3844,7 +5614,7 @@
   </w:style>
   <w:style w:type="paragraph" w:styleId="Subtitle">
     <w:name w:val="Subtitle"/>
-    <w:basedOn w:val="Normal1"/>
+    <w:basedOn w:val="LOnormal"/>
     <w:next w:val="Normal"/>
     <w:qFormat/>
     <w:pPr>

</xml_diff>